<commit_message>
Some more changes to req doc
</commit_message>
<xml_diff>
--- a/Documents/Requirements Document.docx
+++ b/Documents/Requirements Document.docx
@@ -4804,8 +4804,6 @@
               </w:rPr>
               <w:t>s</w:t>
             </w:r>
-            <w:bookmarkStart w:id="0" w:name="_GoBack"/>
-            <w:bookmarkEnd w:id="0"/>
             <w:r>
               <w:rPr>
                 <w:sz w:val="24"/>
@@ -4906,7 +4904,14 @@
                 <w:szCs w:val="24"/>
               </w:rPr>
               <w:br/>
-              <w:t>2. Timestamp of the scan is captured and saved onto student table.</w:t>
+              <w:t>2. Timestamp of the scan is captured and</w:t>
+            </w:r>
+            <w:r>
+              <w:rPr>
+                <w:sz w:val="24"/>
+                <w:szCs w:val="24"/>
+              </w:rPr>
+              <w:t xml:space="preserve"> saved onto student table.</w:t>
             </w:r>
             <w:r>
               <w:rPr>
@@ -4920,15 +4925,6 @@
                 <w:sz w:val="24"/>
                 <w:szCs w:val="24"/>
               </w:rPr>
-              <w:br/>
-              <w:t xml:space="preserve">3. </w:t>
-            </w:r>
-            <w:r>
-              <w:rPr>
-                <w:sz w:val="24"/>
-                <w:szCs w:val="24"/>
-              </w:rPr>
-              <w:br/>
               <w:t xml:space="preserve">Or else </w:t>
             </w:r>
             <w:r>
@@ -4997,6 +4993,7 @@
           </w:tcPr>
           <w:p>
             <w:pPr>
+              <w:jc w:val="both"/>
               <w:rPr>
                 <w:sz w:val="24"/>
                 <w:szCs w:val="24"/>
@@ -5067,6 +5064,7 @@
           </w:tcPr>
           <w:p>
             <w:pPr>
+              <w:jc w:val="both"/>
               <w:rPr>
                 <w:sz w:val="24"/>
                 <w:szCs w:val="24"/>
@@ -5137,6 +5135,7 @@
           </w:tcPr>
           <w:p>
             <w:pPr>
+              <w:jc w:val="both"/>
               <w:rPr>
                 <w:sz w:val="24"/>
                 <w:szCs w:val="24"/>
@@ -5207,6 +5206,7 @@
           </w:tcPr>
           <w:p>
             <w:pPr>
+              <w:jc w:val="both"/>
               <w:rPr>
                 <w:sz w:val="24"/>
                 <w:szCs w:val="24"/>
@@ -5277,6 +5277,7 @@
           </w:tcPr>
           <w:p>
             <w:pPr>
+              <w:jc w:val="both"/>
               <w:rPr>
                 <w:sz w:val="24"/>
                 <w:szCs w:val="24"/>
@@ -5347,6 +5348,7 @@
           </w:tcPr>
           <w:p>
             <w:pPr>
+              <w:jc w:val="both"/>
               <w:rPr>
                 <w:sz w:val="24"/>
                 <w:szCs w:val="24"/>
@@ -5359,29 +5361,19 @@
               </w:rPr>
               <w:t xml:space="preserve">The mobile application shall let the student view his/her current attendance </w:t>
             </w:r>
-            <w:proofErr w:type="spellStart"/>
-            <w:r>
-              <w:rPr>
-                <w:sz w:val="24"/>
-                <w:szCs w:val="24"/>
-              </w:rPr>
-              <w:t>percentage.This</w:t>
-            </w:r>
-            <w:proofErr w:type="spellEnd"/>
-            <w:r>
-              <w:rPr>
-                <w:sz w:val="24"/>
-                <w:szCs w:val="24"/>
-              </w:rPr>
-              <w:t xml:space="preserve"> view should be made visible only when the student clicks on View 'Attendance percentage' menu. The view is </w:t>
-            </w:r>
-            <w:r>
-              <w:rPr>
-                <w:sz w:val="24"/>
-                <w:szCs w:val="24"/>
-              </w:rPr>
-              <w:lastRenderedPageBreak/>
-              <w:t>populated with data from the attendance table and student table.</w:t>
+            <w:r>
+              <w:rPr>
+                <w:sz w:val="24"/>
+                <w:szCs w:val="24"/>
+              </w:rPr>
+              <w:t>percentage. This</w:t>
+            </w:r>
+            <w:r>
+              <w:rPr>
+                <w:sz w:val="24"/>
+                <w:szCs w:val="24"/>
+              </w:rPr>
+              <w:t xml:space="preserve"> view should be made visible only when the student clicks on View 'Attendance percentage' menu. The view is populated with data from the attendance table and student table.</w:t>
             </w:r>
           </w:p>
         </w:tc>
@@ -5442,6 +5434,7 @@
           </w:tcPr>
           <w:p>
             <w:pPr>
+              <w:jc w:val="both"/>
               <w:rPr>
                 <w:sz w:val="24"/>
                 <w:szCs w:val="24"/>
@@ -5454,16 +5447,13 @@
               </w:rPr>
               <w:t xml:space="preserve">The mobile application shall let the student logout of the application. A warning should popup saying 'You can't login within the next 24 hours' whenever the student clicks on the logout button. Should the student </w:t>
             </w:r>
-            <w:proofErr w:type="spellStart"/>
-            <w:r>
-              <w:rPr>
-                <w:sz w:val="24"/>
-                <w:szCs w:val="24"/>
-              </w:rPr>
-              <w:t>logsout</w:t>
-            </w:r>
-            <w:proofErr w:type="spellEnd"/>
-            <w:proofErr w:type="gramStart"/>
+            <w:r>
+              <w:rPr>
+                <w:sz w:val="24"/>
+                <w:szCs w:val="24"/>
+              </w:rPr>
+              <w:t>logs out</w:t>
+            </w:r>
             <w:r>
               <w:rPr>
                 <w:sz w:val="24"/>
@@ -5471,7 +5461,6 @@
               </w:rPr>
               <w:t>:</w:t>
             </w:r>
-            <w:proofErr w:type="gramEnd"/>
             <w:r>
               <w:rPr>
                 <w:sz w:val="24"/>
@@ -5501,55 +5490,73 @@
       </w:tr>
       <w:tr>
         <w:trPr>
-          <w:trHeight w:val="525"/>
+          <w:trHeight w:val="2850"/>
         </w:trPr>
         <w:tc>
           <w:tcPr>
             <w:tcW w:w="1960" w:type="dxa"/>
             <w:noWrap/>
+          </w:tcPr>
+          <w:p>
+            <w:pPr>
+              <w:rPr>
+                <w:sz w:val="24"/>
+                <w:szCs w:val="24"/>
+              </w:rPr>
+            </w:pPr>
+            <w:r>
+              <w:rPr>
+                <w:sz w:val="24"/>
+                <w:szCs w:val="24"/>
+              </w:rPr>
+              <w:t>R34</w:t>
+            </w:r>
+          </w:p>
+        </w:tc>
+        <w:tc>
+          <w:tcPr>
+            <w:tcW w:w="2982" w:type="dxa"/>
+          </w:tcPr>
+          <w:p>
+            <w:pPr>
+              <w:jc w:val="center"/>
+              <w:rPr>
+                <w:sz w:val="24"/>
+                <w:szCs w:val="24"/>
+              </w:rPr>
+            </w:pPr>
+          </w:p>
+        </w:tc>
+        <w:tc>
+          <w:tcPr>
+            <w:tcW w:w="4634" w:type="dxa"/>
+          </w:tcPr>
+          <w:p>
+            <w:pPr>
+              <w:jc w:val="both"/>
+              <w:rPr>
+                <w:sz w:val="24"/>
+                <w:szCs w:val="24"/>
+              </w:rPr>
+            </w:pPr>
+          </w:p>
+        </w:tc>
+      </w:tr>
+      <w:tr>
+        <w:trPr>
+          <w:trHeight w:val="368"/>
+        </w:trPr>
+        <w:tc>
+          <w:tcPr>
+            <w:tcW w:w="9576" w:type="dxa"/>
+            <w:gridSpan w:val="3"/>
+            <w:shd w:val="clear" w:color="auto" w:fill="5B9BD5" w:themeFill="accent1"/>
+            <w:noWrap/>
             <w:hideMark/>
           </w:tcPr>
           <w:p>
             <w:pPr>
-              <w:rPr>
-                <w:sz w:val="24"/>
-                <w:szCs w:val="24"/>
-              </w:rPr>
-            </w:pPr>
-            <w:r>
-              <w:rPr>
-                <w:sz w:val="24"/>
-                <w:szCs w:val="24"/>
-              </w:rPr>
-              <w:t>R34</w:t>
-            </w:r>
-          </w:p>
-        </w:tc>
-        <w:tc>
-          <w:tcPr>
-            <w:tcW w:w="2982" w:type="dxa"/>
-            <w:hideMark/>
-          </w:tcPr>
-          <w:p>
-            <w:pPr>
               <w:jc w:val="center"/>
-              <w:rPr>
-                <w:bCs/>
-                <w:i/>
-                <w:iCs/>
-                <w:sz w:val="24"/>
-                <w:szCs w:val="24"/>
-              </w:rPr>
-            </w:pPr>
-          </w:p>
-        </w:tc>
-        <w:tc>
-          <w:tcPr>
-            <w:tcW w:w="4634" w:type="dxa"/>
-            <w:hideMark/>
-          </w:tcPr>
-          <w:p>
-            <w:pPr>
               <w:rPr>
                 <w:bCs/>
                 <w:sz w:val="24"/>
@@ -5650,15 +5657,13 @@
               <w:br/>
               <w:t xml:space="preserve">1. User ID Requirements - Instructor must have a unique </w:t>
             </w:r>
-            <w:proofErr w:type="spellStart"/>
-            <w:r>
-              <w:rPr>
-                <w:sz w:val="24"/>
-                <w:szCs w:val="24"/>
-              </w:rPr>
-              <w:t>userID</w:t>
-            </w:r>
-            <w:proofErr w:type="spellEnd"/>
+            <w:r>
+              <w:rPr>
+                <w:sz w:val="24"/>
+                <w:szCs w:val="24"/>
+              </w:rPr>
+              <w:t>user ID</w:t>
+            </w:r>
             <w:r>
               <w:rPr>
                 <w:sz w:val="24"/>
@@ -5674,15 +5679,13 @@
               <w:br/>
               <w:t xml:space="preserve">2. Password requirements - Must be 8 character length, should allow special characters </w:t>
             </w:r>
-            <w:proofErr w:type="gramStart"/>
-            <w:r>
-              <w:rPr>
-                <w:sz w:val="24"/>
-                <w:szCs w:val="24"/>
-              </w:rPr>
-              <w:t>like !</w:t>
-            </w:r>
-            <w:proofErr w:type="gramEnd"/>
+            <w:r>
+              <w:rPr>
+                <w:sz w:val="24"/>
+                <w:szCs w:val="24"/>
+              </w:rPr>
+              <w:t>like!</w:t>
+            </w:r>
             <w:r>
               <w:rPr>
                 <w:sz w:val="24"/>
@@ -5706,15 +5709,13 @@
               <w:br/>
               <w:t xml:space="preserve">4. All data </w:t>
             </w:r>
-            <w:proofErr w:type="spellStart"/>
-            <w:r>
-              <w:rPr>
-                <w:sz w:val="24"/>
-                <w:szCs w:val="24"/>
-              </w:rPr>
-              <w:t>UserName</w:t>
-            </w:r>
-            <w:proofErr w:type="spellEnd"/>
+            <w:r>
+              <w:rPr>
+                <w:sz w:val="24"/>
+                <w:szCs w:val="24"/>
+              </w:rPr>
+              <w:t>Username</w:t>
+            </w:r>
             <w:r>
               <w:rPr>
                 <w:sz w:val="24"/>
@@ -5727,7 +5728,7 @@
       </w:tr>
       <w:tr>
         <w:trPr>
-          <w:trHeight w:val="1365"/>
+          <w:trHeight w:val="530"/>
         </w:trPr>
         <w:tc>
           <w:tcPr>
@@ -5780,17 +5781,32 @@
           </w:tcPr>
           <w:p>
             <w:pPr>
-              <w:rPr>
-                <w:sz w:val="24"/>
-                <w:szCs w:val="24"/>
-              </w:rPr>
-            </w:pPr>
-            <w:r>
-              <w:rPr>
-                <w:sz w:val="24"/>
-                <w:szCs w:val="24"/>
-              </w:rPr>
-              <w:t xml:space="preserve">On successful login, the timestamp is captured and stored in the database, the Instructor should be redirected to </w:t>
+              <w:jc w:val="both"/>
+              <w:rPr>
+                <w:sz w:val="24"/>
+                <w:szCs w:val="24"/>
+              </w:rPr>
+            </w:pPr>
+            <w:r>
+              <w:rPr>
+                <w:sz w:val="24"/>
+                <w:szCs w:val="24"/>
+              </w:rPr>
+              <w:t>On successful login, the timestamp is captured and stored in the database, the Inst</w:t>
+            </w:r>
+            <w:r>
+              <w:rPr>
+                <w:sz w:val="24"/>
+                <w:szCs w:val="24"/>
+              </w:rPr>
+              <w:t>ructor should be redirected to</w:t>
+            </w:r>
+            <w:r>
+              <w:rPr>
+                <w:sz w:val="24"/>
+                <w:szCs w:val="24"/>
+              </w:rPr>
+              <w:t xml:space="preserve"> 'Instructor View' page, where admin will be able to view courses, </w:t>
             </w:r>
             <w:proofErr w:type="gramStart"/>
             <w:r>
@@ -5798,7 +5814,7 @@
                 <w:sz w:val="24"/>
                 <w:szCs w:val="24"/>
               </w:rPr>
-              <w:t>a</w:t>
+              <w:t>students</w:t>
             </w:r>
             <w:proofErr w:type="gramEnd"/>
             <w:r>
@@ -5806,17 +5822,23 @@
                 <w:sz w:val="24"/>
                 <w:szCs w:val="24"/>
               </w:rPr>
-              <w:t xml:space="preserve"> 'Instructor View' page, where admin will be able to view courses, students assigned to that course and will be able to </w:t>
-            </w:r>
-            <w:proofErr w:type="spellStart"/>
-            <w:r>
-              <w:rPr>
-                <w:sz w:val="24"/>
-                <w:szCs w:val="24"/>
-              </w:rPr>
-              <w:t>genrate</w:t>
-            </w:r>
-            <w:proofErr w:type="spellEnd"/>
+              <w:t xml:space="preserve"> assigned to that course and </w:t>
+            </w:r>
+            <w:r>
+              <w:rPr>
+                <w:sz w:val="24"/>
+                <w:szCs w:val="24"/>
+              </w:rPr>
+              <w:lastRenderedPageBreak/>
+              <w:t xml:space="preserve">will be able to </w:t>
+            </w:r>
+            <w:r>
+              <w:rPr>
+                <w:sz w:val="24"/>
+                <w:szCs w:val="24"/>
+              </w:rPr>
+              <w:t>generate</w:t>
+            </w:r>
             <w:r>
               <w:rPr>
                 <w:sz w:val="24"/>
@@ -5849,6 +5871,7 @@
                 <w:sz w:val="24"/>
                 <w:szCs w:val="24"/>
               </w:rPr>
+              <w:lastRenderedPageBreak/>
               <w:t>R37</w:t>
             </w:r>
           </w:p>
@@ -5882,25 +5905,18 @@
           </w:tcPr>
           <w:p>
             <w:pPr>
-              <w:rPr>
-                <w:sz w:val="24"/>
-                <w:szCs w:val="24"/>
-              </w:rPr>
-            </w:pPr>
-            <w:r>
-              <w:rPr>
-                <w:sz w:val="24"/>
-                <w:szCs w:val="24"/>
-              </w:rPr>
-              <w:t xml:space="preserve">Should the Instructor fail to login, the instructor should be let a maximum of three times to login. If the instructor fails even then, then the instructor should see a popup </w:t>
-            </w:r>
-            <w:r>
-              <w:rPr>
-                <w:sz w:val="24"/>
-                <w:szCs w:val="24"/>
-              </w:rPr>
-              <w:lastRenderedPageBreak/>
-              <w:t>saying 'Please take help from the help page or consult the admin'</w:t>
+              <w:jc w:val="both"/>
+              <w:rPr>
+                <w:sz w:val="24"/>
+                <w:szCs w:val="24"/>
+              </w:rPr>
+            </w:pPr>
+            <w:r>
+              <w:rPr>
+                <w:sz w:val="24"/>
+                <w:szCs w:val="24"/>
+              </w:rPr>
+              <w:t>Should the Instructor fail to login, the instructor should be let a maximum of three times to login. If the instructor fails even then, then the instructor should see a popup saying 'Please take help from the help page or consult the admin'</w:t>
             </w:r>
           </w:p>
         </w:tc>
@@ -5927,7 +5943,6 @@
                 <w:sz w:val="24"/>
                 <w:szCs w:val="24"/>
               </w:rPr>
-              <w:lastRenderedPageBreak/>
               <w:t>R38</w:t>
             </w:r>
           </w:p>
@@ -5961,6 +5976,7 @@
           </w:tcPr>
           <w:p>
             <w:pPr>
+              <w:jc w:val="both"/>
               <w:rPr>
                 <w:sz w:val="24"/>
                 <w:szCs w:val="24"/>
@@ -5973,15 +5989,13 @@
               </w:rPr>
               <w:t xml:space="preserve">The stand-alone application shall let the Instructor to add courses across departments. The instructor should be able to select and add courses from the 'Instructor view' page and the changes should be saved and </w:t>
             </w:r>
-            <w:proofErr w:type="spellStart"/>
-            <w:r>
-              <w:rPr>
-                <w:sz w:val="24"/>
-                <w:szCs w:val="24"/>
-              </w:rPr>
-              <w:t>preseved</w:t>
-            </w:r>
-            <w:proofErr w:type="spellEnd"/>
+            <w:r>
+              <w:rPr>
+                <w:sz w:val="24"/>
+                <w:szCs w:val="24"/>
+              </w:rPr>
+              <w:t>preserved</w:t>
+            </w:r>
             <w:r>
               <w:rPr>
                 <w:sz w:val="24"/>
@@ -6047,6 +6061,7 @@
           </w:tcPr>
           <w:p>
             <w:pPr>
+              <w:jc w:val="both"/>
               <w:rPr>
                 <w:sz w:val="24"/>
                 <w:szCs w:val="24"/>
@@ -6059,15 +6074,13 @@
               </w:rPr>
               <w:t xml:space="preserve">The stand-alone application shall let the Instructor to add multiple sections for a course. Whenever the instructor selects a course using a CRN, multiple sections should appear and instructor should be able to add the sections to his view. This should add necessary changes to </w:t>
             </w:r>
-            <w:proofErr w:type="spellStart"/>
-            <w:r>
-              <w:rPr>
-                <w:sz w:val="24"/>
-                <w:szCs w:val="24"/>
-              </w:rPr>
-              <w:t>instuctor</w:t>
-            </w:r>
-            <w:proofErr w:type="spellEnd"/>
+            <w:r>
+              <w:rPr>
+                <w:sz w:val="24"/>
+                <w:szCs w:val="24"/>
+              </w:rPr>
+              <w:t>instructor</w:t>
+            </w:r>
             <w:r>
               <w:rPr>
                 <w:sz w:val="24"/>
@@ -6133,17 +6146,25 @@
           </w:tcPr>
           <w:p>
             <w:pPr>
-              <w:rPr>
-                <w:sz w:val="24"/>
-                <w:szCs w:val="24"/>
-              </w:rPr>
-            </w:pPr>
-            <w:r>
-              <w:rPr>
-                <w:sz w:val="24"/>
-                <w:szCs w:val="24"/>
-              </w:rPr>
-              <w:t xml:space="preserve">The stand-alone application shall let the Instructor invite another instructor. There are instances where the instructor might invite another professor to give a lecture. In this case, provision should be provided for the Instructor to invite another instructor. This should: </w:t>
+              <w:jc w:val="both"/>
+              <w:rPr>
+                <w:sz w:val="24"/>
+                <w:szCs w:val="24"/>
+              </w:rPr>
+            </w:pPr>
+            <w:r>
+              <w:rPr>
+                <w:sz w:val="24"/>
+                <w:szCs w:val="24"/>
+              </w:rPr>
+              <w:t>The stand-alone application shall let the Instructor invite another instructor. There are instances where the instructor might invite another professor to give a lecture. In this case, provision should be provided for the Instructor to invite another instr</w:t>
+            </w:r>
+            <w:r>
+              <w:rPr>
+                <w:sz w:val="24"/>
+                <w:szCs w:val="24"/>
+              </w:rPr>
+              <w:t xml:space="preserve">uctor. This should: </w:t>
             </w:r>
             <w:r>
               <w:rPr>
@@ -6151,7 +6172,42 @@
                 <w:szCs w:val="24"/>
               </w:rPr>
               <w:br/>
-              <w:t>1. Notify the students.</w:t>
+              <w:t xml:space="preserve">1.Notify </w:t>
+            </w:r>
+            <w:r>
+              <w:rPr>
+                <w:sz w:val="24"/>
+                <w:szCs w:val="24"/>
+              </w:rPr>
+              <w:t>the students</w:t>
+            </w:r>
+            <w:r>
+              <w:rPr>
+                <w:sz w:val="24"/>
+                <w:szCs w:val="24"/>
+              </w:rPr>
+              <w:t xml:space="preserve"> with an email notification </w:t>
+            </w:r>
+            <w:r>
+              <w:rPr>
+                <w:sz w:val="24"/>
+                <w:szCs w:val="24"/>
+              </w:rPr>
+              <w:t>saying ‘This so and</w:t>
+            </w:r>
+            <w:r>
+              <w:rPr>
+                <w:sz w:val="24"/>
+                <w:szCs w:val="24"/>
+              </w:rPr>
+              <w:t xml:space="preserve"> so instructor has been invited for the lecture tomorrow.</w:t>
+            </w:r>
+            <w:r>
+              <w:rPr>
+                <w:sz w:val="24"/>
+                <w:szCs w:val="24"/>
+              </w:rPr>
+              <w:t>’</w:t>
             </w:r>
             <w:r>
               <w:rPr>
@@ -6159,14 +6215,28 @@
                 <w:szCs w:val="24"/>
               </w:rPr>
               <w:br/>
-              <w:t>2. Notify the invited professor.</w:t>
+              <w:t>2. Notify the invited professor</w:t>
+            </w:r>
+            <w:r>
+              <w:rPr>
+                <w:sz w:val="24"/>
+                <w:szCs w:val="24"/>
+              </w:rPr>
+              <w:t xml:space="preserve"> with an email notification</w:t>
+            </w:r>
+            <w:r>
+              <w:rPr>
+                <w:sz w:val="24"/>
+                <w:szCs w:val="24"/>
+              </w:rPr>
+              <w:t>.</w:t>
             </w:r>
           </w:p>
         </w:tc>
       </w:tr>
       <w:tr>
         <w:trPr>
-          <w:trHeight w:val="3375"/>
+          <w:trHeight w:val="2060"/>
         </w:trPr>
         <w:tc>
           <w:tcPr>
@@ -6219,6 +6289,7 @@
           </w:tcPr>
           <w:p>
             <w:pPr>
+              <w:jc w:val="both"/>
               <w:rPr>
                 <w:sz w:val="24"/>
                 <w:szCs w:val="24"/>
@@ -6245,17 +6316,8 @@
                 <w:sz w:val="24"/>
                 <w:szCs w:val="24"/>
               </w:rPr>
-              <w:t xml:space="preserve"> Page'. The display </w:t>
-            </w:r>
-            <w:proofErr w:type="spellStart"/>
-            <w:r>
-              <w:rPr>
-                <w:sz w:val="24"/>
-                <w:szCs w:val="24"/>
-              </w:rPr>
-              <w:t>qr</w:t>
-            </w:r>
-            <w:proofErr w:type="spellEnd"/>
+              <w:t xml:space="preserve"> Page'. The display QR</w:t>
+            </w:r>
             <w:r>
               <w:rPr>
                 <w:sz w:val="24"/>
@@ -6263,15 +6325,13 @@
               </w:rPr>
               <w:t xml:space="preserve"> page has the provision to select the subject from the dropdown, no of </w:t>
             </w:r>
-            <w:proofErr w:type="spellStart"/>
-            <w:r>
-              <w:rPr>
-                <w:sz w:val="24"/>
-                <w:szCs w:val="24"/>
-              </w:rPr>
-              <w:t>qrs</w:t>
-            </w:r>
-            <w:proofErr w:type="spellEnd"/>
+            <w:r>
+              <w:rPr>
+                <w:sz w:val="24"/>
+                <w:szCs w:val="24"/>
+              </w:rPr>
+              <w:t>QR’s</w:t>
+            </w:r>
             <w:r>
               <w:rPr>
                 <w:sz w:val="24"/>
@@ -6279,21 +6339,27 @@
               </w:rPr>
               <w:t xml:space="preserve"> required dropdown, QR time active dropdown and </w:t>
             </w:r>
-            <w:proofErr w:type="spellStart"/>
-            <w:r>
-              <w:rPr>
-                <w:sz w:val="24"/>
-                <w:szCs w:val="24"/>
-              </w:rPr>
-              <w:t>timeinterval</w:t>
-            </w:r>
-            <w:proofErr w:type="spellEnd"/>
-            <w:r>
-              <w:rPr>
-                <w:sz w:val="24"/>
-                <w:szCs w:val="24"/>
-              </w:rPr>
-              <w:t xml:space="preserve"> dropdown. The QR will be generated only when the instructor fills all these dropdowns. The dropdowns default to a number to make instructors job easy. And once the instructor clicks on generate QR button, these selection details are saved on to the QR database and The timestamp at which the QR is generated should be saved onto QR table and should be active for not more than selected 'timer' by the instructor.</w:t>
+            <w:r>
+              <w:rPr>
+                <w:sz w:val="24"/>
+                <w:szCs w:val="24"/>
+              </w:rPr>
+              <w:t>time interval</w:t>
+            </w:r>
+            <w:r>
+              <w:rPr>
+                <w:sz w:val="24"/>
+                <w:szCs w:val="24"/>
+              </w:rPr>
+              <w:t xml:space="preserve"> dropdown. The QR will be generated only when the instructor fills all these dropdowns. The dropdowns default to a number to make </w:t>
+            </w:r>
+            <w:r>
+              <w:rPr>
+                <w:sz w:val="24"/>
+                <w:szCs w:val="24"/>
+              </w:rPr>
+              <w:lastRenderedPageBreak/>
+              <w:t>instructors job easy. And once the instructor clicks on generate QR button, these selection details are saved on to the QR database and The timestamp at which the QR is generated should be saved onto QR table and should be active for not more than selected 'timer' by the instructor.</w:t>
             </w:r>
           </w:p>
         </w:tc>
@@ -6354,6 +6420,7 @@
           </w:tcPr>
           <w:p>
             <w:pPr>
+              <w:jc w:val="both"/>
               <w:rPr>
                 <w:sz w:val="24"/>
                 <w:szCs w:val="24"/>
@@ -6456,6 +6523,7 @@
           </w:tcPr>
           <w:p>
             <w:pPr>
+              <w:jc w:val="both"/>
               <w:rPr>
                 <w:sz w:val="24"/>
                 <w:szCs w:val="24"/>
@@ -6468,15 +6536,13 @@
               </w:rPr>
               <w:t xml:space="preserve">The stand-alone application shall let the Instructor choose the </w:t>
             </w:r>
-            <w:proofErr w:type="spellStart"/>
-            <w:r>
-              <w:rPr>
-                <w:sz w:val="24"/>
-                <w:szCs w:val="24"/>
-              </w:rPr>
-              <w:t>timeinterval</w:t>
-            </w:r>
-            <w:proofErr w:type="spellEnd"/>
+            <w:r>
+              <w:rPr>
+                <w:sz w:val="24"/>
+                <w:szCs w:val="24"/>
+              </w:rPr>
+              <w:t>time interval</w:t>
+            </w:r>
             <w:r>
               <w:rPr>
                 <w:sz w:val="24"/>
@@ -6484,31 +6550,27 @@
               </w:rPr>
               <w:t xml:space="preserve"> from the '</w:t>
             </w:r>
-            <w:proofErr w:type="spellStart"/>
-            <w:r>
-              <w:rPr>
-                <w:sz w:val="24"/>
-                <w:szCs w:val="24"/>
-              </w:rPr>
-              <w:t>TimeInterval</w:t>
-            </w:r>
-            <w:proofErr w:type="spellEnd"/>
-            <w:r>
-              <w:rPr>
-                <w:sz w:val="24"/>
-                <w:szCs w:val="24"/>
-              </w:rPr>
-              <w:t xml:space="preserve"> </w:t>
-            </w:r>
-            <w:proofErr w:type="spellStart"/>
-            <w:r>
-              <w:rPr>
-                <w:sz w:val="24"/>
-                <w:szCs w:val="24"/>
-              </w:rPr>
-              <w:t>betwee</w:t>
-            </w:r>
-            <w:proofErr w:type="spellEnd"/>
+            <w:r>
+              <w:rPr>
+                <w:sz w:val="24"/>
+                <w:szCs w:val="24"/>
+              </w:rPr>
+              <w:t>Time Interval</w:t>
+            </w:r>
+            <w:r>
+              <w:rPr>
+                <w:sz w:val="24"/>
+                <w:szCs w:val="24"/>
+              </w:rPr>
+              <w:t xml:space="preserve"> betwee</w:t>
+            </w:r>
+            <w:r>
+              <w:rPr>
+                <w:sz w:val="24"/>
+                <w:szCs w:val="24"/>
+              </w:rPr>
+              <w:t>n</w:t>
+            </w:r>
             <w:r>
               <w:rPr>
                 <w:sz w:val="24"/>
@@ -6563,17 +6625,15 @@
                 <w:sz w:val="24"/>
                 <w:szCs w:val="24"/>
               </w:rPr>
-              <w:t xml:space="preserve">Select the no of </w:t>
-            </w:r>
-            <w:proofErr w:type="spellStart"/>
-            <w:r>
-              <w:rPr>
-                <w:sz w:val="24"/>
-                <w:szCs w:val="24"/>
-              </w:rPr>
-              <w:t>Qr's</w:t>
-            </w:r>
-            <w:proofErr w:type="spellEnd"/>
+              <w:t>Select the no of QR</w:t>
+            </w:r>
+            <w:r>
+              <w:rPr>
+                <w:sz w:val="24"/>
+                <w:szCs w:val="24"/>
+              </w:rPr>
+              <w:t>'s</w:t>
+            </w:r>
           </w:p>
         </w:tc>
         <w:tc>
@@ -6583,49 +6643,32 @@
           </w:tcPr>
           <w:p>
             <w:pPr>
-              <w:rPr>
-                <w:sz w:val="24"/>
-                <w:szCs w:val="24"/>
-              </w:rPr>
-            </w:pPr>
-            <w:r>
-              <w:rPr>
-                <w:sz w:val="24"/>
-                <w:szCs w:val="24"/>
-              </w:rPr>
-              <w:t xml:space="preserve">The stand-alone application shall let the Instructor choose the </w:t>
-            </w:r>
-            <w:proofErr w:type="spellStart"/>
-            <w:r>
-              <w:rPr>
-                <w:sz w:val="24"/>
-                <w:szCs w:val="24"/>
-              </w:rPr>
-              <w:t>the</w:t>
-            </w:r>
-            <w:proofErr w:type="spellEnd"/>
-            <w:r>
-              <w:rPr>
-                <w:sz w:val="24"/>
-                <w:szCs w:val="24"/>
-              </w:rPr>
-              <w:t xml:space="preserve"> number of </w:t>
-            </w:r>
-            <w:proofErr w:type="spellStart"/>
-            <w:r>
-              <w:rPr>
-                <w:sz w:val="24"/>
-                <w:szCs w:val="24"/>
-              </w:rPr>
-              <w:t>qr's</w:t>
-            </w:r>
-            <w:proofErr w:type="spellEnd"/>
-            <w:r>
-              <w:rPr>
-                <w:sz w:val="24"/>
-                <w:szCs w:val="24"/>
-              </w:rPr>
-              <w:t xml:space="preserve"> to be generated by the application in the '</w:t>
+              <w:jc w:val="both"/>
+              <w:rPr>
+                <w:sz w:val="24"/>
+                <w:szCs w:val="24"/>
+              </w:rPr>
+            </w:pPr>
+            <w:r>
+              <w:rPr>
+                <w:sz w:val="24"/>
+                <w:szCs w:val="24"/>
+              </w:rPr>
+              <w:t>The stand-alone application shall let the Instructor choose the</w:t>
+            </w:r>
+            <w:r>
+              <w:rPr>
+                <w:sz w:val="24"/>
+                <w:szCs w:val="24"/>
+              </w:rPr>
+              <w:t xml:space="preserve"> number of QR</w:t>
+            </w:r>
+            <w:r>
+              <w:rPr>
+                <w:sz w:val="24"/>
+                <w:szCs w:val="24"/>
+              </w:rPr>
+              <w:t>'s to be generated by the application in the '</w:t>
             </w:r>
             <w:proofErr w:type="spellStart"/>
             <w:r>
@@ -6701,6 +6744,7 @@
           </w:tcPr>
           <w:p>
             <w:pPr>
+              <w:jc w:val="both"/>
               <w:rPr>
                 <w:sz w:val="24"/>
                 <w:szCs w:val="24"/>
@@ -6803,6 +6847,7 @@
           </w:tcPr>
           <w:p>
             <w:pPr>
+              <w:jc w:val="both"/>
               <w:rPr>
                 <w:sz w:val="24"/>
                 <w:szCs w:val="24"/>
@@ -6846,6 +6891,306 @@
                 <w:szCs w:val="24"/>
               </w:rPr>
               <w:t>' page.</w:t>
+            </w:r>
+          </w:p>
+        </w:tc>
+      </w:tr>
+      <w:tr>
+        <w:trPr>
+          <w:trHeight w:val="710"/>
+        </w:trPr>
+        <w:tc>
+          <w:tcPr>
+            <w:tcW w:w="1960" w:type="dxa"/>
+            <w:noWrap/>
+            <w:hideMark/>
+          </w:tcPr>
+          <w:p>
+            <w:pPr>
+              <w:rPr>
+                <w:sz w:val="24"/>
+                <w:szCs w:val="24"/>
+              </w:rPr>
+            </w:pPr>
+            <w:r>
+              <w:rPr>
+                <w:sz w:val="24"/>
+                <w:szCs w:val="24"/>
+              </w:rPr>
+              <w:t>R47</w:t>
+            </w:r>
+          </w:p>
+        </w:tc>
+        <w:tc>
+          <w:tcPr>
+            <w:tcW w:w="2982" w:type="dxa"/>
+            <w:hideMark/>
+          </w:tcPr>
+          <w:p>
+            <w:pPr>
+              <w:jc w:val="center"/>
+              <w:rPr>
+                <w:sz w:val="24"/>
+                <w:szCs w:val="24"/>
+              </w:rPr>
+            </w:pPr>
+            <w:r>
+              <w:rPr>
+                <w:sz w:val="24"/>
+                <w:szCs w:val="24"/>
+              </w:rPr>
+              <w:t>Modify Attendance</w:t>
+            </w:r>
+          </w:p>
+        </w:tc>
+        <w:tc>
+          <w:tcPr>
+            <w:tcW w:w="4634" w:type="dxa"/>
+            <w:hideMark/>
+          </w:tcPr>
+          <w:p>
+            <w:pPr>
+              <w:jc w:val="both"/>
+              <w:rPr>
+                <w:sz w:val="24"/>
+                <w:szCs w:val="24"/>
+              </w:rPr>
+            </w:pPr>
+            <w:r>
+              <w:rPr>
+                <w:sz w:val="24"/>
+                <w:szCs w:val="24"/>
+              </w:rPr>
+              <w:t>The stand-alone application shall let the Instructor modify student attendance records. On the '</w:t>
+            </w:r>
+            <w:proofErr w:type="spellStart"/>
+            <w:r>
+              <w:rPr>
+                <w:sz w:val="24"/>
+                <w:szCs w:val="24"/>
+              </w:rPr>
+              <w:t>instructorview</w:t>
+            </w:r>
+            <w:proofErr w:type="spellEnd"/>
+            <w:r>
+              <w:rPr>
+                <w:sz w:val="24"/>
+                <w:szCs w:val="24"/>
+              </w:rPr>
+              <w:t xml:space="preserve">' page, there should be a button named 'Student' which should redirect the instructor to student view page where the instructor can  mark attendance of </w:t>
+            </w:r>
+            <w:r>
+              <w:rPr>
+                <w:sz w:val="24"/>
+                <w:szCs w:val="24"/>
+              </w:rPr>
+              <w:lastRenderedPageBreak/>
+              <w:t>particular student and finally changes must be saved onto attendance database.</w:t>
+            </w:r>
+          </w:p>
+        </w:tc>
+      </w:tr>
+      <w:tr>
+        <w:trPr>
+          <w:trHeight w:val="1605"/>
+        </w:trPr>
+        <w:tc>
+          <w:tcPr>
+            <w:tcW w:w="1960" w:type="dxa"/>
+            <w:noWrap/>
+            <w:hideMark/>
+          </w:tcPr>
+          <w:p>
+            <w:pPr>
+              <w:rPr>
+                <w:sz w:val="24"/>
+                <w:szCs w:val="24"/>
+              </w:rPr>
+            </w:pPr>
+            <w:r>
+              <w:rPr>
+                <w:sz w:val="24"/>
+                <w:szCs w:val="24"/>
+              </w:rPr>
+              <w:lastRenderedPageBreak/>
+              <w:t>R48</w:t>
+            </w:r>
+          </w:p>
+        </w:tc>
+        <w:tc>
+          <w:tcPr>
+            <w:tcW w:w="2982" w:type="dxa"/>
+            <w:hideMark/>
+          </w:tcPr>
+          <w:p>
+            <w:pPr>
+              <w:jc w:val="center"/>
+              <w:rPr>
+                <w:sz w:val="24"/>
+                <w:szCs w:val="24"/>
+              </w:rPr>
+            </w:pPr>
+            <w:r>
+              <w:rPr>
+                <w:sz w:val="24"/>
+                <w:szCs w:val="24"/>
+              </w:rPr>
+              <w:t>Delete Attendance</w:t>
+            </w:r>
+          </w:p>
+        </w:tc>
+        <w:tc>
+          <w:tcPr>
+            <w:tcW w:w="4634" w:type="dxa"/>
+            <w:hideMark/>
+          </w:tcPr>
+          <w:p>
+            <w:pPr>
+              <w:jc w:val="both"/>
+              <w:rPr>
+                <w:sz w:val="24"/>
+                <w:szCs w:val="24"/>
+              </w:rPr>
+            </w:pPr>
+            <w:r>
+              <w:rPr>
+                <w:sz w:val="24"/>
+                <w:szCs w:val="24"/>
+              </w:rPr>
+              <w:t>The stand-alone application shall let the Instructor delete student attendance records. On the '</w:t>
+            </w:r>
+            <w:proofErr w:type="spellStart"/>
+            <w:r>
+              <w:rPr>
+                <w:sz w:val="24"/>
+                <w:szCs w:val="24"/>
+              </w:rPr>
+              <w:t>instructorview</w:t>
+            </w:r>
+            <w:proofErr w:type="spellEnd"/>
+            <w:r>
+              <w:rPr>
+                <w:sz w:val="24"/>
+                <w:szCs w:val="24"/>
+              </w:rPr>
+              <w:t>' page, there should be a button named 'Student' which should redirect the instructor to student view page where the instructor can unmark attendance of particular student and finally changes must be saved onto attendance database.</w:t>
+            </w:r>
+          </w:p>
+        </w:tc>
+      </w:tr>
+      <w:tr>
+        <w:trPr>
+          <w:trHeight w:val="1800"/>
+        </w:trPr>
+        <w:tc>
+          <w:tcPr>
+            <w:tcW w:w="1960" w:type="dxa"/>
+            <w:noWrap/>
+            <w:hideMark/>
+          </w:tcPr>
+          <w:p>
+            <w:pPr>
+              <w:rPr>
+                <w:sz w:val="24"/>
+                <w:szCs w:val="24"/>
+              </w:rPr>
+            </w:pPr>
+            <w:r>
+              <w:rPr>
+                <w:sz w:val="24"/>
+                <w:szCs w:val="24"/>
+              </w:rPr>
+              <w:t>R49</w:t>
+            </w:r>
+          </w:p>
+        </w:tc>
+        <w:tc>
+          <w:tcPr>
+            <w:tcW w:w="2982" w:type="dxa"/>
+            <w:hideMark/>
+          </w:tcPr>
+          <w:p>
+            <w:pPr>
+              <w:jc w:val="center"/>
+              <w:rPr>
+                <w:sz w:val="24"/>
+                <w:szCs w:val="24"/>
+              </w:rPr>
+            </w:pPr>
+            <w:r>
+              <w:rPr>
+                <w:sz w:val="24"/>
+                <w:szCs w:val="24"/>
+              </w:rPr>
+              <w:t>Analyze Attendance</w:t>
+            </w:r>
+          </w:p>
+        </w:tc>
+        <w:tc>
+          <w:tcPr>
+            <w:tcW w:w="4634" w:type="dxa"/>
+            <w:hideMark/>
+          </w:tcPr>
+          <w:p>
+            <w:pPr>
+              <w:jc w:val="both"/>
+              <w:rPr>
+                <w:sz w:val="24"/>
+                <w:szCs w:val="24"/>
+              </w:rPr>
+            </w:pPr>
+            <w:r>
+              <w:rPr>
+                <w:sz w:val="24"/>
+                <w:szCs w:val="24"/>
+              </w:rPr>
+              <w:t>The stand-alone application shall let the Instructor analyze student attendance records. There should be a 'Student' button on '</w:t>
+            </w:r>
+            <w:proofErr w:type="spellStart"/>
+            <w:r>
+              <w:rPr>
+                <w:sz w:val="24"/>
+                <w:szCs w:val="24"/>
+              </w:rPr>
+              <w:t>instructorview</w:t>
+            </w:r>
+            <w:proofErr w:type="spellEnd"/>
+            <w:r>
+              <w:rPr>
+                <w:sz w:val="24"/>
+                <w:szCs w:val="24"/>
+              </w:rPr>
+              <w:t>' page. When the instructor clicks on it, the instructor is redirector to '</w:t>
+            </w:r>
+            <w:proofErr w:type="spellStart"/>
+            <w:r>
+              <w:rPr>
+                <w:sz w:val="24"/>
+                <w:szCs w:val="24"/>
+              </w:rPr>
+              <w:t>studentattendancetracking</w:t>
+            </w:r>
+            <w:proofErr w:type="spellEnd"/>
+            <w:r>
+              <w:rPr>
+                <w:sz w:val="24"/>
+                <w:szCs w:val="24"/>
+              </w:rPr>
+              <w:t xml:space="preserve">' page where an analysis of the </w:t>
+            </w:r>
+            <w:r>
+              <w:rPr>
+                <w:sz w:val="24"/>
+                <w:szCs w:val="24"/>
+              </w:rPr>
+              <w:t>student’s</w:t>
+            </w:r>
+            <w:r>
+              <w:rPr>
+                <w:sz w:val="24"/>
+                <w:szCs w:val="24"/>
+              </w:rPr>
+              <w:t xml:space="preserve"> attendance over the semester is displayed.  This analysis is presented as a bar chart over time and attendance percentage.</w:t>
             </w:r>
           </w:p>
         </w:tc>
@@ -6872,7 +7217,7 @@
                 <w:sz w:val="24"/>
                 <w:szCs w:val="24"/>
               </w:rPr>
-              <w:t>R47</w:t>
+              <w:t>R50</w:t>
             </w:r>
           </w:p>
         </w:tc>
@@ -6894,7 +7239,7 @@
                 <w:sz w:val="24"/>
                 <w:szCs w:val="24"/>
               </w:rPr>
-              <w:t>Modify Attendance</w:t>
+              <w:t>No of students</w:t>
             </w:r>
           </w:p>
         </w:tc>
@@ -6905,297 +7250,7 @@
           </w:tcPr>
           <w:p>
             <w:pPr>
-              <w:rPr>
-                <w:sz w:val="24"/>
-                <w:szCs w:val="24"/>
-              </w:rPr>
-            </w:pPr>
-            <w:r>
-              <w:rPr>
-                <w:sz w:val="24"/>
-                <w:szCs w:val="24"/>
-              </w:rPr>
-              <w:t>The stand-alone application shall let the Instructor modify student attendance records. On the '</w:t>
-            </w:r>
-            <w:proofErr w:type="spellStart"/>
-            <w:r>
-              <w:rPr>
-                <w:sz w:val="24"/>
-                <w:szCs w:val="24"/>
-              </w:rPr>
-              <w:t>instructorview</w:t>
-            </w:r>
-            <w:proofErr w:type="spellEnd"/>
-            <w:r>
-              <w:rPr>
-                <w:sz w:val="24"/>
-                <w:szCs w:val="24"/>
-              </w:rPr>
-              <w:t>' page, there should be a button named 'Student' which should redirect the instructor to student view page where the instructor can  mark attendance of particular student and finally changes must be saved onto attendance database.</w:t>
-            </w:r>
-          </w:p>
-        </w:tc>
-      </w:tr>
-      <w:tr>
-        <w:trPr>
-          <w:trHeight w:val="1605"/>
-        </w:trPr>
-        <w:tc>
-          <w:tcPr>
-            <w:tcW w:w="1960" w:type="dxa"/>
-            <w:noWrap/>
-            <w:hideMark/>
-          </w:tcPr>
-          <w:p>
-            <w:pPr>
-              <w:rPr>
-                <w:sz w:val="24"/>
-                <w:szCs w:val="24"/>
-              </w:rPr>
-            </w:pPr>
-            <w:r>
-              <w:rPr>
-                <w:sz w:val="24"/>
-                <w:szCs w:val="24"/>
-              </w:rPr>
-              <w:lastRenderedPageBreak/>
-              <w:t>R48</w:t>
-            </w:r>
-          </w:p>
-        </w:tc>
-        <w:tc>
-          <w:tcPr>
-            <w:tcW w:w="2982" w:type="dxa"/>
-            <w:hideMark/>
-          </w:tcPr>
-          <w:p>
-            <w:pPr>
-              <w:jc w:val="center"/>
-              <w:rPr>
-                <w:sz w:val="24"/>
-                <w:szCs w:val="24"/>
-              </w:rPr>
-            </w:pPr>
-            <w:r>
-              <w:rPr>
-                <w:sz w:val="24"/>
-                <w:szCs w:val="24"/>
-              </w:rPr>
-              <w:t>Delete Attendance</w:t>
-            </w:r>
-          </w:p>
-        </w:tc>
-        <w:tc>
-          <w:tcPr>
-            <w:tcW w:w="4634" w:type="dxa"/>
-            <w:hideMark/>
-          </w:tcPr>
-          <w:p>
-            <w:pPr>
-              <w:rPr>
-                <w:sz w:val="24"/>
-                <w:szCs w:val="24"/>
-              </w:rPr>
-            </w:pPr>
-            <w:r>
-              <w:rPr>
-                <w:sz w:val="24"/>
-                <w:szCs w:val="24"/>
-              </w:rPr>
-              <w:t>The stand-alone application shall let the Instructor delete student attendance records. On the '</w:t>
-            </w:r>
-            <w:proofErr w:type="spellStart"/>
-            <w:r>
-              <w:rPr>
-                <w:sz w:val="24"/>
-                <w:szCs w:val="24"/>
-              </w:rPr>
-              <w:t>instructorview</w:t>
-            </w:r>
-            <w:proofErr w:type="spellEnd"/>
-            <w:r>
-              <w:rPr>
-                <w:sz w:val="24"/>
-                <w:szCs w:val="24"/>
-              </w:rPr>
-              <w:t>' page, there should be a button named 'Student' which should redirect the instructor to student view page where the instructor can unmark attendance of particular student and finally changes must be saved onto attendance database.</w:t>
-            </w:r>
-          </w:p>
-        </w:tc>
-      </w:tr>
-      <w:tr>
-        <w:trPr>
-          <w:trHeight w:val="1800"/>
-        </w:trPr>
-        <w:tc>
-          <w:tcPr>
-            <w:tcW w:w="1960" w:type="dxa"/>
-            <w:noWrap/>
-            <w:hideMark/>
-          </w:tcPr>
-          <w:p>
-            <w:pPr>
-              <w:rPr>
-                <w:sz w:val="24"/>
-                <w:szCs w:val="24"/>
-              </w:rPr>
-            </w:pPr>
-            <w:r>
-              <w:rPr>
-                <w:sz w:val="24"/>
-                <w:szCs w:val="24"/>
-              </w:rPr>
-              <w:t>R49</w:t>
-            </w:r>
-          </w:p>
-        </w:tc>
-        <w:tc>
-          <w:tcPr>
-            <w:tcW w:w="2982" w:type="dxa"/>
-            <w:hideMark/>
-          </w:tcPr>
-          <w:p>
-            <w:pPr>
-              <w:jc w:val="center"/>
-              <w:rPr>
-                <w:sz w:val="24"/>
-                <w:szCs w:val="24"/>
-              </w:rPr>
-            </w:pPr>
-            <w:r>
-              <w:rPr>
-                <w:sz w:val="24"/>
-                <w:szCs w:val="24"/>
-              </w:rPr>
-              <w:t>Analyze Attendance</w:t>
-            </w:r>
-          </w:p>
-        </w:tc>
-        <w:tc>
-          <w:tcPr>
-            <w:tcW w:w="4634" w:type="dxa"/>
-            <w:hideMark/>
-          </w:tcPr>
-          <w:p>
-            <w:pPr>
-              <w:rPr>
-                <w:sz w:val="24"/>
-                <w:szCs w:val="24"/>
-              </w:rPr>
-            </w:pPr>
-            <w:r>
-              <w:rPr>
-                <w:sz w:val="24"/>
-                <w:szCs w:val="24"/>
-              </w:rPr>
-              <w:t>The stand-alone application shall let the Instructor analyze student attendance records. There should be a 'Student' button on '</w:t>
-            </w:r>
-            <w:proofErr w:type="spellStart"/>
-            <w:r>
-              <w:rPr>
-                <w:sz w:val="24"/>
-                <w:szCs w:val="24"/>
-              </w:rPr>
-              <w:t>instructorview</w:t>
-            </w:r>
-            <w:proofErr w:type="spellEnd"/>
-            <w:r>
-              <w:rPr>
-                <w:sz w:val="24"/>
-                <w:szCs w:val="24"/>
-              </w:rPr>
-              <w:t>' page. When the instructor clicks on it, the instructor is redirector to '</w:t>
-            </w:r>
-            <w:proofErr w:type="spellStart"/>
-            <w:r>
-              <w:rPr>
-                <w:sz w:val="24"/>
-                <w:szCs w:val="24"/>
-              </w:rPr>
-              <w:t>studentattendancetracking</w:t>
-            </w:r>
-            <w:proofErr w:type="spellEnd"/>
-            <w:r>
-              <w:rPr>
-                <w:sz w:val="24"/>
-                <w:szCs w:val="24"/>
-              </w:rPr>
-              <w:t xml:space="preserve">' page where an analysis of the </w:t>
-            </w:r>
-            <w:proofErr w:type="gramStart"/>
-            <w:r>
-              <w:rPr>
-                <w:sz w:val="24"/>
-                <w:szCs w:val="24"/>
-              </w:rPr>
-              <w:t>students</w:t>
-            </w:r>
-            <w:proofErr w:type="gramEnd"/>
-            <w:r>
-              <w:rPr>
-                <w:sz w:val="24"/>
-                <w:szCs w:val="24"/>
-              </w:rPr>
-              <w:t xml:space="preserve"> attendance over the semester is displayed.  This analysis is presented as a bar chart over time and attendance percentage.</w:t>
-            </w:r>
-          </w:p>
-        </w:tc>
-      </w:tr>
-      <w:tr>
-        <w:trPr>
-          <w:trHeight w:val="1545"/>
-        </w:trPr>
-        <w:tc>
-          <w:tcPr>
-            <w:tcW w:w="1960" w:type="dxa"/>
-            <w:noWrap/>
-            <w:hideMark/>
-          </w:tcPr>
-          <w:p>
-            <w:pPr>
-              <w:rPr>
-                <w:sz w:val="24"/>
-                <w:szCs w:val="24"/>
-              </w:rPr>
-            </w:pPr>
-            <w:r>
-              <w:rPr>
-                <w:sz w:val="24"/>
-                <w:szCs w:val="24"/>
-              </w:rPr>
-              <w:t>R50</w:t>
-            </w:r>
-          </w:p>
-        </w:tc>
-        <w:tc>
-          <w:tcPr>
-            <w:tcW w:w="2982" w:type="dxa"/>
-            <w:hideMark/>
-          </w:tcPr>
-          <w:p>
-            <w:pPr>
-              <w:jc w:val="center"/>
-              <w:rPr>
-                <w:sz w:val="24"/>
-                <w:szCs w:val="24"/>
-              </w:rPr>
-            </w:pPr>
-            <w:r>
-              <w:rPr>
-                <w:sz w:val="24"/>
-                <w:szCs w:val="24"/>
-              </w:rPr>
-              <w:t>No of students</w:t>
-            </w:r>
-          </w:p>
-        </w:tc>
-        <w:tc>
-          <w:tcPr>
-            <w:tcW w:w="4634" w:type="dxa"/>
-            <w:hideMark/>
-          </w:tcPr>
-          <w:p>
-            <w:pPr>
+              <w:jc w:val="both"/>
               <w:rPr>
                 <w:sz w:val="24"/>
                 <w:szCs w:val="24"/>
@@ -7282,6 +7337,7 @@
           </w:tcPr>
           <w:p>
             <w:pPr>
+              <w:jc w:val="both"/>
               <w:rPr>
                 <w:sz w:val="24"/>
                 <w:szCs w:val="24"/>
@@ -7352,6 +7408,7 @@
           </w:tcPr>
           <w:p>
             <w:pPr>
+              <w:jc w:val="both"/>
               <w:rPr>
                 <w:sz w:val="24"/>
                 <w:szCs w:val="24"/>
@@ -7388,69 +7445,80 @@
           <w:szCs w:val="24"/>
         </w:rPr>
       </w:pPr>
+    </w:p>
+    <w:p>
+      <w:pPr>
+        <w:pStyle w:val="Subtitle"/>
+      </w:pPr>
+      <w:r>
+        <w:lastRenderedPageBreak/>
+        <w:t>N</w:t>
+      </w:r>
+      <w:r>
+        <w:t>on-Functional Requirements</w:t>
+      </w:r>
+    </w:p>
+    <w:p>
+      <w:pPr>
+        <w:jc w:val="both"/>
+        <w:rPr>
+          <w:rFonts w:ascii="Times New Roman" w:eastAsia="Times New Roman" w:hAnsi="Times New Roman" w:cs="Times New Roman"/>
+          <w:sz w:val="24"/>
+          <w:szCs w:val="24"/>
+        </w:rPr>
+      </w:pPr>
       <w:r>
         <w:rPr>
           <w:rFonts w:ascii="Times New Roman" w:eastAsia="Times New Roman" w:hAnsi="Times New Roman" w:cs="Times New Roman"/>
           <w:b/>
-          <w:sz w:val="28"/>
-          <w:szCs w:val="24"/>
-        </w:rPr>
-        <w:t>N</w:t>
-      </w:r>
+          <w:sz w:val="24"/>
+          <w:szCs w:val="24"/>
+        </w:rPr>
+        <w:t>“</w:t>
+      </w:r>
+      <w:r>
+        <w:rPr>
+          <w:rFonts w:ascii="Times New Roman" w:eastAsia="Times New Roman" w:hAnsi="Times New Roman" w:cs="Times New Roman"/>
+          <w:sz w:val="24"/>
+          <w:szCs w:val="24"/>
+        </w:rPr>
+        <w:t xml:space="preserve">A non-functional requirement is a requirement that specifies criteria that can be used to judge </w:t>
+      </w:r>
+      <w:proofErr w:type="gramStart"/>
+      <w:r>
+        <w:rPr>
+          <w:rFonts w:ascii="Times New Roman" w:eastAsia="Times New Roman" w:hAnsi="Times New Roman" w:cs="Times New Roman"/>
+          <w:sz w:val="24"/>
+          <w:szCs w:val="24"/>
+        </w:rPr>
+        <w:t>the</w:t>
+      </w:r>
+      <w:proofErr w:type="gramEnd"/>
+      <w:r>
+        <w:rPr>
+          <w:rFonts w:ascii="Times New Roman" w:eastAsia="Times New Roman" w:hAnsi="Times New Roman" w:cs="Times New Roman"/>
+          <w:sz w:val="24"/>
+          <w:szCs w:val="24"/>
+        </w:rPr>
+        <w:t xml:space="preserve"> operation of a system, rather than specific behaviors.”</w:t>
+      </w:r>
+    </w:p>
+    <w:p>
+      <w:pPr>
+        <w:jc w:val="both"/>
+        <w:rPr>
+          <w:rFonts w:ascii="Times New Roman" w:eastAsia="Times New Roman" w:hAnsi="Times New Roman" w:cs="Times New Roman"/>
+          <w:sz w:val="24"/>
+          <w:szCs w:val="24"/>
+        </w:rPr>
+      </w:pPr>
       <w:r>
         <w:rPr>
           <w:rFonts w:ascii="Times New Roman" w:eastAsia="Times New Roman" w:hAnsi="Times New Roman" w:cs="Times New Roman"/>
           <w:b/>
-          <w:sz w:val="28"/>
-          <w:szCs w:val="24"/>
-        </w:rPr>
-        <w:t>on-Functional Requirements</w:t>
-      </w:r>
-    </w:p>
-    <w:p>
-      <w:pPr>
-        <w:jc w:val="both"/>
-        <w:rPr>
-          <w:rFonts w:ascii="Times New Roman" w:eastAsia="Times New Roman" w:hAnsi="Times New Roman" w:cs="Times New Roman"/>
-          <w:sz w:val="24"/>
-          <w:szCs w:val="24"/>
-        </w:rPr>
-      </w:pPr>
-      <w:r>
-        <w:rPr>
-          <w:rFonts w:ascii="Times New Roman" w:eastAsia="Times New Roman" w:hAnsi="Times New Roman" w:cs="Times New Roman"/>
-          <w:b/>
-          <w:sz w:val="24"/>
-          <w:szCs w:val="24"/>
-        </w:rPr>
-        <w:t>“</w:t>
-      </w:r>
-      <w:r>
-        <w:rPr>
-          <w:rFonts w:ascii="Times New Roman" w:eastAsia="Times New Roman" w:hAnsi="Times New Roman" w:cs="Times New Roman"/>
-          <w:sz w:val="24"/>
-          <w:szCs w:val="24"/>
-        </w:rPr>
-        <w:t>A non-functional requirement is a requirement that specifies criteria that can be used to judge the operation of a system, rather than specific behaviors.”</w:t>
-      </w:r>
-    </w:p>
-    <w:p>
-      <w:pPr>
-        <w:jc w:val="both"/>
-        <w:rPr>
-          <w:rFonts w:ascii="Times New Roman" w:eastAsia="Times New Roman" w:hAnsi="Times New Roman" w:cs="Times New Roman"/>
-          <w:sz w:val="24"/>
-          <w:szCs w:val="24"/>
-        </w:rPr>
-      </w:pPr>
-      <w:r>
-        <w:rPr>
-          <w:rFonts w:ascii="Times New Roman" w:eastAsia="Times New Roman" w:hAnsi="Times New Roman" w:cs="Times New Roman"/>
-          <w:b/>
-          <w:sz w:val="24"/>
-          <w:szCs w:val="24"/>
-        </w:rPr>
-        <w:lastRenderedPageBreak/>
+          <w:sz w:val="24"/>
+          <w:szCs w:val="24"/>
+        </w:rPr>
         <w:t>Performance</w:t>
       </w:r>
       <w:r>
@@ -7868,6 +7936,7 @@
           <w:sz w:val="24"/>
           <w:szCs w:val="24"/>
         </w:rPr>
+        <w:lastRenderedPageBreak/>
         <w:t xml:space="preserve">We would recommend to use the hardware system with the latest configuration for the fast and easy access of the applications and for the students to scan the QR code we recommend to use an iOS applications with the latest update. </w:t>
       </w:r>
     </w:p>
@@ -7908,7 +7977,6 @@
           <w:sz w:val="24"/>
           <w:szCs w:val="24"/>
         </w:rPr>
-        <w:lastRenderedPageBreak/>
         <w:t xml:space="preserve">There are neither throughput, speed nor the response constraints for the proposed systems. There are no size or capacity constraints for the system. </w:t>
       </w:r>
     </w:p>
@@ -8479,6 +8547,7 @@
               <w:jc w:val="both"/>
             </w:pPr>
             <w:r>
+              <w:lastRenderedPageBreak/>
               <w:t>Course Schedule</w:t>
             </w:r>
           </w:p>
@@ -8492,6 +8561,7 @@
               <w:pStyle w:val="BodyText"/>
             </w:pPr>
             <w:r>
+              <w:lastRenderedPageBreak/>
               <w:t xml:space="preserve">This data is used to provide details and timings of the course for a particular department. </w:t>
             </w:r>
           </w:p>
@@ -8548,7 +8618,6 @@
           <w:sz w:val="24"/>
           <w:szCs w:val="24"/>
         </w:rPr>
-        <w:lastRenderedPageBreak/>
         <w:t>User Sign In and Welcome</w:t>
       </w:r>
       <w:r>
@@ -8925,21 +8994,9 @@
     </w:p>
     <w:p>
       <w:pPr>
-        <w:jc w:val="both"/>
-        <w:rPr>
-          <w:rFonts w:ascii="Times New Roman" w:eastAsia="Times New Roman" w:hAnsi="Times New Roman" w:cs="Times New Roman"/>
-          <w:b/>
-          <w:sz w:val="24"/>
-          <w:szCs w:val="24"/>
-        </w:rPr>
-      </w:pPr>
-      <w:r>
-        <w:rPr>
-          <w:rFonts w:ascii="Times New Roman" w:eastAsia="Times New Roman" w:hAnsi="Times New Roman" w:cs="Times New Roman"/>
-          <w:b/>
-          <w:sz w:val="24"/>
-          <w:szCs w:val="24"/>
-        </w:rPr>
+        <w:pStyle w:val="Subtitle"/>
+      </w:pPr>
+      <w:r>
         <w:t>Additional Features:</w:t>
       </w:r>
     </w:p>
@@ -9118,6 +9175,7 @@
           <w:sz w:val="24"/>
           <w:szCs w:val="24"/>
         </w:rPr>
+        <w:lastRenderedPageBreak/>
         <w:t>View number of students capturing the QR code</w:t>
       </w:r>
       <w:r>
@@ -9142,39 +9200,15 @@
     </w:p>
     <w:p>
       <w:pPr>
-        <w:jc w:val="both"/>
-        <w:rPr>
-          <w:rFonts w:ascii="Times New Roman" w:eastAsia="Times New Roman" w:hAnsi="Times New Roman" w:cs="Times New Roman"/>
-          <w:b/>
-          <w:sz w:val="24"/>
-          <w:szCs w:val="24"/>
-        </w:rPr>
-      </w:pPr>
-      <w:r>
-        <w:rPr>
-          <w:rFonts w:ascii="Times New Roman" w:eastAsia="Times New Roman" w:hAnsi="Times New Roman" w:cs="Times New Roman"/>
-          <w:b/>
-          <w:sz w:val="24"/>
-          <w:szCs w:val="24"/>
-        </w:rPr>
+        <w:pStyle w:val="Subtitle"/>
+      </w:pPr>
+      <w:r>
         <w:t xml:space="preserve">Assumptions and </w:t>
       </w:r>
       <w:r>
-        <w:rPr>
-          <w:rFonts w:ascii="Times New Roman" w:eastAsia="Times New Roman" w:hAnsi="Times New Roman" w:cs="Times New Roman"/>
-          <w:b/>
-          <w:sz w:val="24"/>
-          <w:szCs w:val="24"/>
-        </w:rPr>
         <w:t>Dependencies</w:t>
       </w:r>
       <w:r>
-        <w:rPr>
-          <w:rFonts w:ascii="Times New Roman" w:eastAsia="Times New Roman" w:hAnsi="Times New Roman" w:cs="Times New Roman"/>
-          <w:b/>
-          <w:sz w:val="24"/>
-          <w:szCs w:val="24"/>
-        </w:rPr>
         <w:t>:</w:t>
       </w:r>
     </w:p>
@@ -9198,7 +9232,6 @@
           <w:sz w:val="24"/>
           <w:szCs w:val="24"/>
         </w:rPr>
-        <w:lastRenderedPageBreak/>
         <w:t>The main Assumption of the system is that we consider th</w:t>
       </w:r>
       <w:r>
@@ -9526,11 +9559,28 @@
     </w:p>
     <w:p>
       <w:pPr>
+        <w:pStyle w:val="Title"/>
         <w:jc w:val="center"/>
+      </w:pPr>
+      <w:r>
+        <w:t>System Core Features</w:t>
+      </w:r>
+    </w:p>
+    <w:p>
+      <w:pPr>
+        <w:pStyle w:val="Subtitle"/>
+      </w:pPr>
+      <w:r>
+        <w:t>Use Case Diagram</w:t>
+      </w:r>
+    </w:p>
+    <w:p>
+      <w:pPr>
+        <w:jc w:val="both"/>
         <w:rPr>
           <w:rFonts w:ascii="Times New Roman" w:eastAsia="Times New Roman" w:hAnsi="Times New Roman" w:cs="Times New Roman"/>
           <w:b/>
-          <w:sz w:val="28"/>
+          <w:sz w:val="24"/>
           <w:szCs w:val="24"/>
         </w:rPr>
       </w:pPr>
@@ -9538,15 +9588,53 @@
         <w:rPr>
           <w:rFonts w:ascii="Times New Roman" w:eastAsia="Times New Roman" w:hAnsi="Times New Roman" w:cs="Times New Roman"/>
           <w:b/>
-          <w:sz w:val="28"/>
-          <w:szCs w:val="24"/>
-        </w:rPr>
-        <w:t>System Core Features</w:t>
-      </w:r>
-    </w:p>
-    <w:p>
-      <w:pPr>
-        <w:jc w:val="center"/>
+          <w:sz w:val="24"/>
+          <w:szCs w:val="24"/>
+        </w:rPr>
+        <w:t xml:space="preserve"> </w:t>
+      </w:r>
+    </w:p>
+    <w:p>
+      <w:pPr>
+        <w:jc w:val="both"/>
+        <w:rPr>
+          <w:rFonts w:ascii="Times New Roman" w:eastAsia="Times New Roman" w:hAnsi="Times New Roman" w:cs="Times New Roman"/>
+          <w:sz w:val="24"/>
+          <w:szCs w:val="24"/>
+        </w:rPr>
+      </w:pPr>
+      <w:r>
+        <w:rPr>
+          <w:rFonts w:ascii="Times New Roman" w:eastAsia="Times New Roman" w:hAnsi="Times New Roman" w:cs="Times New Roman"/>
+          <w:sz w:val="24"/>
+          <w:szCs w:val="24"/>
+        </w:rPr>
+        <w:t>The use case diagram is usually a graphical description of interactions between the elements of a system. This is also a methodology which is used in system analysis to identify, organize and clarify the requirements of the system.</w:t>
+      </w:r>
+    </w:p>
+    <w:p>
+      <w:pPr>
+        <w:jc w:val="both"/>
+        <w:rPr>
+          <w:rFonts w:ascii="Times New Roman" w:eastAsia="Times New Roman" w:hAnsi="Times New Roman" w:cs="Times New Roman"/>
+          <w:sz w:val="24"/>
+          <w:szCs w:val="24"/>
+        </w:rPr>
+      </w:pPr>
+    </w:p>
+    <w:p>
+      <w:pPr>
+        <w:jc w:val="both"/>
+        <w:rPr>
+          <w:rFonts w:ascii="Times New Roman" w:eastAsia="Times New Roman" w:hAnsi="Times New Roman" w:cs="Times New Roman"/>
+          <w:sz w:val="24"/>
+          <w:szCs w:val="24"/>
+        </w:rPr>
+      </w:pPr>
+    </w:p>
+    <w:p>
+      <w:pPr>
+        <w:jc w:val="both"/>
         <w:rPr>
           <w:rFonts w:ascii="Times New Roman" w:eastAsia="Times New Roman" w:hAnsi="Times New Roman" w:cs="Times New Roman"/>
           <w:b/>
@@ -9561,7 +9649,37 @@
           <w:sz w:val="28"/>
           <w:szCs w:val="28"/>
         </w:rPr>
-        <w:t>Use Case Diagram</w:t>
+        <w:lastRenderedPageBreak/>
+        <w:t>Purpose:</w:t>
+      </w:r>
+    </w:p>
+    <w:p>
+      <w:pPr>
+        <w:jc w:val="both"/>
+        <w:rPr>
+          <w:rFonts w:ascii="Times New Roman" w:eastAsia="Times New Roman" w:hAnsi="Times New Roman" w:cs="Times New Roman"/>
+          <w:sz w:val="24"/>
+          <w:szCs w:val="24"/>
+        </w:rPr>
+      </w:pPr>
+    </w:p>
+    <w:p>
+      <w:pPr>
+        <w:ind w:firstLine="720"/>
+        <w:jc w:val="both"/>
+        <w:rPr>
+          <w:rFonts w:ascii="Times New Roman" w:eastAsia="Times New Roman" w:hAnsi="Times New Roman" w:cs="Times New Roman"/>
+          <w:sz w:val="24"/>
+          <w:szCs w:val="24"/>
+        </w:rPr>
+      </w:pPr>
+      <w:r>
+        <w:rPr>
+          <w:rFonts w:ascii="Times New Roman" w:eastAsia="Times New Roman" w:hAnsi="Times New Roman" w:cs="Times New Roman"/>
+          <w:sz w:val="24"/>
+          <w:szCs w:val="24"/>
+        </w:rPr>
+        <w:t>The main functionality of the use case diagram is to show in what way a user can communicate with the system, this may help in developing a prototype of the system and identifying specific requirements for that particular task. A use case diagram is similar to that of a flow chart. A use case diagram mainly consists of four basic components, they are</w:t>
       </w:r>
     </w:p>
     <w:p>
@@ -9574,6 +9692,16 @@
           <w:szCs w:val="24"/>
         </w:rPr>
       </w:pPr>
+    </w:p>
+    <w:p>
+      <w:pPr>
+        <w:jc w:val="both"/>
+        <w:rPr>
+          <w:rFonts w:ascii="Times New Roman" w:eastAsia="Times New Roman" w:hAnsi="Times New Roman" w:cs="Times New Roman"/>
+          <w:sz w:val="24"/>
+          <w:szCs w:val="24"/>
+        </w:rPr>
+      </w:pPr>
       <w:r>
         <w:rPr>
           <w:rFonts w:ascii="Times New Roman" w:eastAsia="Times New Roman" w:hAnsi="Times New Roman" w:cs="Times New Roman"/>
@@ -9581,46 +9709,16 @@
           <w:sz w:val="24"/>
           <w:szCs w:val="24"/>
         </w:rPr>
-        <w:t xml:space="preserve"> </w:t>
-      </w:r>
-    </w:p>
-    <w:p>
-      <w:pPr>
-        <w:jc w:val="both"/>
-        <w:rPr>
-          <w:rFonts w:ascii="Times New Roman" w:eastAsia="Times New Roman" w:hAnsi="Times New Roman" w:cs="Times New Roman"/>
-          <w:sz w:val="24"/>
-          <w:szCs w:val="24"/>
-        </w:rPr>
-      </w:pPr>
-      <w:r>
-        <w:rPr>
-          <w:rFonts w:ascii="Times New Roman" w:eastAsia="Times New Roman" w:hAnsi="Times New Roman" w:cs="Times New Roman"/>
-          <w:sz w:val="24"/>
-          <w:szCs w:val="24"/>
-        </w:rPr>
-        <w:t>The use case diagram is usually a graphical description of interactions between the elements of a system. This is also a methodology which is used in system analysis to identify, organize and clarify the requirements of the system.</w:t>
-      </w:r>
-    </w:p>
-    <w:p>
-      <w:pPr>
-        <w:jc w:val="both"/>
-        <w:rPr>
-          <w:rFonts w:ascii="Times New Roman" w:eastAsia="Times New Roman" w:hAnsi="Times New Roman" w:cs="Times New Roman"/>
-          <w:sz w:val="24"/>
-          <w:szCs w:val="24"/>
-        </w:rPr>
-      </w:pPr>
-    </w:p>
-    <w:p>
-      <w:pPr>
-        <w:jc w:val="both"/>
-        <w:rPr>
-          <w:rFonts w:ascii="Times New Roman" w:eastAsia="Times New Roman" w:hAnsi="Times New Roman" w:cs="Times New Roman"/>
-          <w:sz w:val="24"/>
-          <w:szCs w:val="24"/>
-        </w:rPr>
-      </w:pPr>
+        <w:t>Actor:</w:t>
+      </w:r>
+      <w:r>
+        <w:rPr>
+          <w:rFonts w:ascii="Times New Roman" w:eastAsia="Times New Roman" w:hAnsi="Times New Roman" w:cs="Times New Roman"/>
+          <w:sz w:val="24"/>
+          <w:szCs w:val="24"/>
+        </w:rPr>
+        <w:t xml:space="preserve"> Individuals who are involved in the system, defined as per their roles.</w:t>
+      </w:r>
     </w:p>
     <w:p>
       <w:pPr>
@@ -9628,115 +9726,27 @@
         <w:rPr>
           <w:rFonts w:ascii="Times New Roman" w:eastAsia="Times New Roman" w:hAnsi="Times New Roman" w:cs="Times New Roman"/>
           <w:b/>
-          <w:sz w:val="28"/>
-          <w:szCs w:val="28"/>
+          <w:sz w:val="24"/>
+          <w:szCs w:val="24"/>
+        </w:rPr>
+      </w:pPr>
+    </w:p>
+    <w:p>
+      <w:pPr>
+        <w:jc w:val="both"/>
+        <w:rPr>
+          <w:rFonts w:ascii="Times New Roman" w:eastAsia="Times New Roman" w:hAnsi="Times New Roman" w:cs="Times New Roman"/>
+          <w:sz w:val="24"/>
+          <w:szCs w:val="24"/>
         </w:rPr>
       </w:pPr>
       <w:r>
         <w:rPr>
           <w:rFonts w:ascii="Times New Roman" w:eastAsia="Times New Roman" w:hAnsi="Times New Roman" w:cs="Times New Roman"/>
           <w:b/>
-          <w:sz w:val="28"/>
-          <w:szCs w:val="28"/>
-        </w:rPr>
-        <w:t>Purpose:</w:t>
-      </w:r>
-    </w:p>
-    <w:p>
-      <w:pPr>
-        <w:jc w:val="both"/>
-        <w:rPr>
-          <w:rFonts w:ascii="Times New Roman" w:eastAsia="Times New Roman" w:hAnsi="Times New Roman" w:cs="Times New Roman"/>
-          <w:sz w:val="24"/>
-          <w:szCs w:val="24"/>
-        </w:rPr>
-      </w:pPr>
-    </w:p>
-    <w:p>
-      <w:pPr>
-        <w:ind w:firstLine="720"/>
-        <w:jc w:val="both"/>
-        <w:rPr>
-          <w:rFonts w:ascii="Times New Roman" w:eastAsia="Times New Roman" w:hAnsi="Times New Roman" w:cs="Times New Roman"/>
-          <w:sz w:val="24"/>
-          <w:szCs w:val="24"/>
-        </w:rPr>
-      </w:pPr>
-      <w:r>
-        <w:rPr>
-          <w:rFonts w:ascii="Times New Roman" w:eastAsia="Times New Roman" w:hAnsi="Times New Roman" w:cs="Times New Roman"/>
-          <w:sz w:val="24"/>
-          <w:szCs w:val="24"/>
-        </w:rPr>
-        <w:t>The main functionality of the use case diagram is to show in what way a user can communicate with the system, this may help in developing a prototype of the system and identifying specific requirements for that particular task. A use case diagram is similar to that of a flow chart. A use case diagram mainly consists of four basic components, they are</w:t>
-      </w:r>
-    </w:p>
-    <w:p>
-      <w:pPr>
-        <w:jc w:val="both"/>
-        <w:rPr>
-          <w:rFonts w:ascii="Times New Roman" w:eastAsia="Times New Roman" w:hAnsi="Times New Roman" w:cs="Times New Roman"/>
-          <w:b/>
-          <w:sz w:val="24"/>
-          <w:szCs w:val="24"/>
-        </w:rPr>
-      </w:pPr>
-    </w:p>
-    <w:p>
-      <w:pPr>
-        <w:jc w:val="both"/>
-        <w:rPr>
-          <w:rFonts w:ascii="Times New Roman" w:eastAsia="Times New Roman" w:hAnsi="Times New Roman" w:cs="Times New Roman"/>
-          <w:sz w:val="24"/>
-          <w:szCs w:val="24"/>
-        </w:rPr>
-      </w:pPr>
-      <w:r>
-        <w:rPr>
-          <w:rFonts w:ascii="Times New Roman" w:eastAsia="Times New Roman" w:hAnsi="Times New Roman" w:cs="Times New Roman"/>
-          <w:b/>
-          <w:sz w:val="24"/>
-          <w:szCs w:val="24"/>
-        </w:rPr>
-        <w:t>Actor:</w:t>
-      </w:r>
-      <w:r>
-        <w:rPr>
-          <w:rFonts w:ascii="Times New Roman" w:eastAsia="Times New Roman" w:hAnsi="Times New Roman" w:cs="Times New Roman"/>
-          <w:sz w:val="24"/>
-          <w:szCs w:val="24"/>
-        </w:rPr>
-        <w:t xml:space="preserve"> Individuals who are involved in the system, defined as per their roles.</w:t>
-      </w:r>
-    </w:p>
-    <w:p>
-      <w:pPr>
-        <w:jc w:val="both"/>
-        <w:rPr>
-          <w:rFonts w:ascii="Times New Roman" w:eastAsia="Times New Roman" w:hAnsi="Times New Roman" w:cs="Times New Roman"/>
-          <w:b/>
-          <w:sz w:val="24"/>
-          <w:szCs w:val="24"/>
-        </w:rPr>
-      </w:pPr>
-    </w:p>
-    <w:p>
-      <w:pPr>
-        <w:jc w:val="both"/>
-        <w:rPr>
-          <w:rFonts w:ascii="Times New Roman" w:eastAsia="Times New Roman" w:hAnsi="Times New Roman" w:cs="Times New Roman"/>
-          <w:sz w:val="24"/>
-          <w:szCs w:val="24"/>
-        </w:rPr>
-      </w:pPr>
-      <w:r>
-        <w:rPr>
-          <w:rFonts w:ascii="Times New Roman" w:eastAsia="Times New Roman" w:hAnsi="Times New Roman" w:cs="Times New Roman"/>
-          <w:b/>
-          <w:sz w:val="24"/>
-          <w:szCs w:val="24"/>
-        </w:rPr>
-        <w:lastRenderedPageBreak/>
+          <w:sz w:val="24"/>
+          <w:szCs w:val="24"/>
+        </w:rPr>
         <w:t>Use Cases:</w:t>
       </w:r>
       <w:r>
@@ -9871,129 +9881,15 @@
     </w:p>
     <w:p>
       <w:pPr>
-        <w:jc w:val="both"/>
-        <w:rPr>
-          <w:rFonts w:ascii="Times New Roman" w:eastAsia="Times New Roman" w:hAnsi="Times New Roman" w:cs="Times New Roman"/>
-          <w:sz w:val="24"/>
-          <w:szCs w:val="24"/>
-        </w:rPr>
-      </w:pPr>
-    </w:p>
-    <w:p>
-      <w:pPr>
-        <w:jc w:val="both"/>
-        <w:rPr>
-          <w:rFonts w:ascii="Times New Roman" w:eastAsia="Times New Roman" w:hAnsi="Times New Roman" w:cs="Times New Roman"/>
-          <w:sz w:val="24"/>
-          <w:szCs w:val="24"/>
-        </w:rPr>
-      </w:pPr>
-    </w:p>
-    <w:p>
-      <w:pPr>
-        <w:jc w:val="both"/>
-        <w:rPr>
-          <w:rFonts w:ascii="Times New Roman" w:eastAsia="Times New Roman" w:hAnsi="Times New Roman" w:cs="Times New Roman"/>
-          <w:sz w:val="24"/>
-          <w:szCs w:val="24"/>
-        </w:rPr>
-      </w:pPr>
-    </w:p>
-    <w:p>
-      <w:pPr>
-        <w:jc w:val="both"/>
-        <w:rPr>
-          <w:rFonts w:ascii="Times New Roman" w:eastAsia="Times New Roman" w:hAnsi="Times New Roman" w:cs="Times New Roman"/>
-          <w:sz w:val="24"/>
-          <w:szCs w:val="24"/>
-        </w:rPr>
-      </w:pPr>
-    </w:p>
-    <w:p>
-      <w:pPr>
-        <w:jc w:val="both"/>
-        <w:rPr>
-          <w:rFonts w:ascii="Times New Roman" w:eastAsia="Times New Roman" w:hAnsi="Times New Roman" w:cs="Times New Roman"/>
-          <w:sz w:val="24"/>
-          <w:szCs w:val="24"/>
-        </w:rPr>
-      </w:pPr>
-    </w:p>
-    <w:p>
-      <w:pPr>
-        <w:jc w:val="both"/>
-        <w:rPr>
-          <w:rFonts w:ascii="Times New Roman" w:eastAsia="Times New Roman" w:hAnsi="Times New Roman" w:cs="Times New Roman"/>
-          <w:sz w:val="24"/>
-          <w:szCs w:val="24"/>
-        </w:rPr>
-      </w:pPr>
-    </w:p>
-    <w:p>
-      <w:pPr>
-        <w:jc w:val="both"/>
-        <w:rPr>
-          <w:rFonts w:ascii="Times New Roman" w:eastAsia="Times New Roman" w:hAnsi="Times New Roman" w:cs="Times New Roman"/>
-          <w:sz w:val="24"/>
-          <w:szCs w:val="24"/>
-        </w:rPr>
-      </w:pPr>
-    </w:p>
-    <w:p>
-      <w:pPr>
-        <w:jc w:val="both"/>
-        <w:rPr>
-          <w:rFonts w:ascii="Times New Roman" w:eastAsia="Times New Roman" w:hAnsi="Times New Roman" w:cs="Times New Roman"/>
-          <w:sz w:val="24"/>
-          <w:szCs w:val="24"/>
-        </w:rPr>
-      </w:pPr>
-    </w:p>
-    <w:p>
-      <w:pPr>
-        <w:jc w:val="both"/>
-        <w:rPr>
-          <w:rFonts w:ascii="Times New Roman" w:eastAsia="Times New Roman" w:hAnsi="Times New Roman" w:cs="Times New Roman"/>
-          <w:sz w:val="24"/>
-          <w:szCs w:val="24"/>
-        </w:rPr>
-      </w:pPr>
-    </w:p>
-    <w:p>
-      <w:pPr>
-        <w:jc w:val="both"/>
-        <w:rPr>
-          <w:rFonts w:ascii="Times New Roman" w:eastAsia="Times New Roman" w:hAnsi="Times New Roman" w:cs="Times New Roman"/>
-          <w:sz w:val="24"/>
-          <w:szCs w:val="24"/>
-        </w:rPr>
-      </w:pPr>
-    </w:p>
-    <w:p>
-      <w:pPr>
-        <w:jc w:val="both"/>
-        <w:rPr>
-          <w:rFonts w:ascii="Times New Roman" w:eastAsia="Times New Roman" w:hAnsi="Times New Roman" w:cs="Times New Roman"/>
-          <w:sz w:val="24"/>
-          <w:szCs w:val="24"/>
-        </w:rPr>
-      </w:pPr>
-    </w:p>
-    <w:p>
-      <w:pPr>
         <w:pStyle w:val="Heading2"/>
         <w:jc w:val="both"/>
         <w:rPr>
-          <w:rFonts w:ascii="Times New Roman" w:hAnsi="Times New Roman" w:cs="Times New Roman"/>
-          <w:b/>
-          <w:color w:val="000000" w:themeColor="text1"/>
-        </w:rPr>
-      </w:pPr>
-      <w:r>
-        <w:rPr>
-          <w:rFonts w:ascii="Times New Roman" w:hAnsi="Times New Roman" w:cs="Times New Roman"/>
-          <w:b/>
-          <w:color w:val="000000" w:themeColor="text1"/>
+          <w:rStyle w:val="SubtleEmphasis"/>
+        </w:rPr>
+      </w:pPr>
+      <w:r>
+        <w:rPr>
+          <w:rStyle w:val="SubtleEmphasis"/>
         </w:rPr>
         <w:t>Admin use case diagram</w:t>
       </w:r>
@@ -10834,16 +10730,12 @@
         <w:pStyle w:val="Heading2"/>
         <w:jc w:val="both"/>
         <w:rPr>
-          <w:rFonts w:ascii="Times New Roman" w:hAnsi="Times New Roman" w:cs="Times New Roman"/>
-          <w:b/>
-          <w:color w:val="000000" w:themeColor="text1"/>
-        </w:rPr>
-      </w:pPr>
-      <w:r>
-        <w:rPr>
-          <w:rFonts w:ascii="Times New Roman" w:hAnsi="Times New Roman" w:cs="Times New Roman"/>
-          <w:b/>
-          <w:color w:val="000000" w:themeColor="text1"/>
+          <w:rStyle w:val="SubtleEmphasis"/>
+        </w:rPr>
+      </w:pPr>
+      <w:r>
+        <w:rPr>
+          <w:rStyle w:val="SubtleEmphasis"/>
         </w:rPr>
         <w:t>Instructor Use case Diagram</w:t>
       </w:r>
@@ -11670,21 +11562,19 @@
         <w:pStyle w:val="Heading2"/>
         <w:jc w:val="both"/>
         <w:rPr>
-          <w:rFonts w:ascii="Times New Roman" w:hAnsi="Times New Roman" w:cs="Times New Roman"/>
-          <w:b/>
-          <w:color w:val="000000" w:themeColor="text1"/>
-        </w:rPr>
-      </w:pPr>
-      <w:r>
-        <w:rPr>
-          <w:rFonts w:ascii="Times New Roman" w:hAnsi="Times New Roman" w:cs="Times New Roman"/>
-          <w:b/>
-          <w:color w:val="000000" w:themeColor="text1"/>
+          <w:rStyle w:val="SubtleEmphasis"/>
+        </w:rPr>
+      </w:pPr>
+      <w:bookmarkStart w:id="0" w:name="_GoBack"/>
+      <w:r>
+        <w:rPr>
+          <w:rStyle w:val="SubtleEmphasis"/>
         </w:rPr>
         <w:lastRenderedPageBreak/>
         <w:t>Student Use case Diagram</w:t>
       </w:r>
     </w:p>
+    <w:bookmarkEnd w:id="0"/>
     <w:p>
       <w:pPr>
         <w:jc w:val="both"/>
@@ -12713,7 +12603,7 @@
           <w:rPr>
             <w:noProof/>
           </w:rPr>
-          <w:t>26</w:t>
+          <w:t>25</w:t>
         </w:r>
         <w:r>
           <w:rPr>
@@ -15286,6 +15176,7 @@
   <w:style w:type="character" w:default="1" w:styleId="DefaultParagraphFont">
     <w:name w:val="Default Paragraph Font"/>
     <w:uiPriority w:val="1"/>
+    <w:semiHidden/>
     <w:unhideWhenUsed/>
   </w:style>
   <w:style w:type="table" w:default="1" w:styleId="TableNormal">
@@ -15590,6 +15481,18 @@
         <w:insideV w:val="single" w:sz="4" w:space="0" w:color="auto"/>
       </w:tblBorders>
     </w:tblPr>
+  </w:style>
+  <w:style w:type="character" w:styleId="SubtleEmphasis">
+    <w:name w:val="Subtle Emphasis"/>
+    <w:basedOn w:val="DefaultParagraphFont"/>
+    <w:uiPriority w:val="19"/>
+    <w:qFormat/>
+    <w:rsid w:val="00F06E69"/>
+    <w:rPr>
+      <w:i/>
+      <w:iCs/>
+      <w:color w:val="404040" w:themeColor="text1" w:themeTint="BF"/>
+    </w:rPr>
   </w:style>
 </w:styles>
 </file>
@@ -15781,6 +15684,7 @@
     <w:rsid w:val="009335B5"/>
     <w:rsid w:val="00B44DF3"/>
     <w:rsid w:val="00DE3D97"/>
+    <w:rsid w:val="00E20008"/>
   </w:rsids>
   <m:mathPr>
     <m:mathFont m:val="Cambria Math"/>

</xml_diff>

<commit_message>
more changes to Reqs doc
</commit_message>
<xml_diff>
--- a/Documents/Requirements Document.docx
+++ b/Documents/Requirements Document.docx
@@ -2411,6 +2411,7 @@
           </w:tcPr>
           <w:p>
             <w:pPr>
+              <w:jc w:val="center"/>
               <w:rPr>
                 <w:b/>
                 <w:bCs/>
@@ -2425,7 +2426,7 @@
                 <w:sz w:val="24"/>
                 <w:szCs w:val="24"/>
               </w:rPr>
-              <w:t>Functional</w:t>
+              <w:t xml:space="preserve">Functional </w:t>
             </w:r>
             <w:r>
               <w:rPr>
@@ -2434,7 +2435,6 @@
                 <w:sz w:val="24"/>
                 <w:szCs w:val="24"/>
               </w:rPr>
-              <w:br/>
               <w:t>Requirement</w:t>
             </w:r>
           </w:p>
@@ -2452,6 +2452,7 @@
           </w:tcPr>
           <w:p>
             <w:pPr>
+              <w:jc w:val="center"/>
               <w:rPr>
                 <w:b/>
                 <w:bCs/>
@@ -7482,25 +7483,7 @@
           <w:sz w:val="24"/>
           <w:szCs w:val="24"/>
         </w:rPr>
-        <w:t xml:space="preserve">A non-functional requirement is a requirement that specifies criteria that can be used to judge </w:t>
-      </w:r>
-      <w:proofErr w:type="gramStart"/>
-      <w:r>
-        <w:rPr>
-          <w:rFonts w:ascii="Times New Roman" w:eastAsia="Times New Roman" w:hAnsi="Times New Roman" w:cs="Times New Roman"/>
-          <w:sz w:val="24"/>
-          <w:szCs w:val="24"/>
-        </w:rPr>
-        <w:t>the</w:t>
-      </w:r>
-      <w:proofErr w:type="gramEnd"/>
-      <w:r>
-        <w:rPr>
-          <w:rFonts w:ascii="Times New Roman" w:eastAsia="Times New Roman" w:hAnsi="Times New Roman" w:cs="Times New Roman"/>
-          <w:sz w:val="24"/>
-          <w:szCs w:val="24"/>
-        </w:rPr>
-        <w:t xml:space="preserve"> operation of a system, rather than specific behaviors.”</w:t>
+        <w:t>A non-functional requirement is a requirement that specifies criteria that can be used to judge the operation of a system, rather than specific behaviors.”</w:t>
       </w:r>
     </w:p>
     <w:p>
@@ -8913,24 +8896,14 @@
         </w:rPr>
         <w:t xml:space="preserve"> has the feature for </w:t>
       </w:r>
-      <w:proofErr w:type="spellStart"/>
-      <w:r>
-        <w:rPr>
-          <w:rFonts w:ascii="Times New Roman" w:eastAsia="Times New Roman" w:hAnsi="Times New Roman" w:cs="Times New Roman"/>
-          <w:sz w:val="24"/>
-          <w:szCs w:val="24"/>
-        </w:rPr>
-        <w:t>man</w:t>
-      </w:r>
-      <w:r>
-        <w:rPr>
-          <w:rFonts w:ascii="Times New Roman" w:eastAsia="Times New Roman" w:hAnsi="Times New Roman" w:cs="Times New Roman"/>
-          <w:sz w:val="24"/>
-          <w:szCs w:val="24"/>
-        </w:rPr>
-        <w:t>ging</w:t>
-      </w:r>
-      <w:proofErr w:type="spellEnd"/>
+      <w:r>
+        <w:rPr>
+          <w:rFonts w:ascii="Times New Roman" w:eastAsia="Times New Roman" w:hAnsi="Times New Roman" w:cs="Times New Roman"/>
+          <w:sz w:val="24"/>
+          <w:szCs w:val="24"/>
+        </w:rPr>
+        <w:t>managing</w:t>
+      </w:r>
       <w:r>
         <w:rPr>
           <w:rFonts w:ascii="Times New Roman" w:eastAsia="Times New Roman" w:hAnsi="Times New Roman" w:cs="Times New Roman"/>
@@ -9449,116 +9422,6 @@
     </w:p>
     <w:p>
       <w:pPr>
-        <w:jc w:val="both"/>
-        <w:rPr>
-          <w:rFonts w:ascii="Times New Roman" w:eastAsia="Times New Roman" w:hAnsi="Times New Roman" w:cs="Times New Roman"/>
-          <w:sz w:val="24"/>
-          <w:szCs w:val="24"/>
-        </w:rPr>
-      </w:pPr>
-    </w:p>
-    <w:p>
-      <w:pPr>
-        <w:jc w:val="both"/>
-        <w:rPr>
-          <w:rFonts w:ascii="Times New Roman" w:eastAsia="Times New Roman" w:hAnsi="Times New Roman" w:cs="Times New Roman"/>
-          <w:sz w:val="24"/>
-          <w:szCs w:val="24"/>
-        </w:rPr>
-      </w:pPr>
-    </w:p>
-    <w:p>
-      <w:pPr>
-        <w:jc w:val="both"/>
-        <w:rPr>
-          <w:rFonts w:ascii="Times New Roman" w:eastAsia="Times New Roman" w:hAnsi="Times New Roman" w:cs="Times New Roman"/>
-          <w:sz w:val="24"/>
-          <w:szCs w:val="24"/>
-        </w:rPr>
-      </w:pPr>
-    </w:p>
-    <w:p>
-      <w:pPr>
-        <w:jc w:val="both"/>
-        <w:rPr>
-          <w:rFonts w:ascii="Times New Roman" w:eastAsia="Times New Roman" w:hAnsi="Times New Roman" w:cs="Times New Roman"/>
-          <w:sz w:val="24"/>
-          <w:szCs w:val="24"/>
-        </w:rPr>
-      </w:pPr>
-    </w:p>
-    <w:p>
-      <w:pPr>
-        <w:jc w:val="both"/>
-        <w:rPr>
-          <w:rFonts w:ascii="Times New Roman" w:eastAsia="Times New Roman" w:hAnsi="Times New Roman" w:cs="Times New Roman"/>
-          <w:sz w:val="24"/>
-          <w:szCs w:val="24"/>
-        </w:rPr>
-      </w:pPr>
-    </w:p>
-    <w:p>
-      <w:pPr>
-        <w:jc w:val="both"/>
-        <w:rPr>
-          <w:rFonts w:ascii="Times New Roman" w:eastAsia="Times New Roman" w:hAnsi="Times New Roman" w:cs="Times New Roman"/>
-          <w:sz w:val="24"/>
-          <w:szCs w:val="24"/>
-        </w:rPr>
-      </w:pPr>
-    </w:p>
-    <w:p>
-      <w:pPr>
-        <w:jc w:val="both"/>
-        <w:rPr>
-          <w:rFonts w:ascii="Times New Roman" w:eastAsia="Times New Roman" w:hAnsi="Times New Roman" w:cs="Times New Roman"/>
-          <w:sz w:val="24"/>
-          <w:szCs w:val="24"/>
-        </w:rPr>
-      </w:pPr>
-    </w:p>
-    <w:p>
-      <w:pPr>
-        <w:jc w:val="both"/>
-        <w:rPr>
-          <w:rFonts w:ascii="Times New Roman" w:eastAsia="Times New Roman" w:hAnsi="Times New Roman" w:cs="Times New Roman"/>
-          <w:sz w:val="24"/>
-          <w:szCs w:val="24"/>
-        </w:rPr>
-      </w:pPr>
-    </w:p>
-    <w:p>
-      <w:pPr>
-        <w:jc w:val="both"/>
-        <w:rPr>
-          <w:rFonts w:ascii="Times New Roman" w:eastAsia="Times New Roman" w:hAnsi="Times New Roman" w:cs="Times New Roman"/>
-          <w:sz w:val="24"/>
-          <w:szCs w:val="24"/>
-        </w:rPr>
-      </w:pPr>
-    </w:p>
-    <w:p>
-      <w:pPr>
-        <w:jc w:val="both"/>
-        <w:rPr>
-          <w:rFonts w:ascii="Times New Roman" w:eastAsia="Times New Roman" w:hAnsi="Times New Roman" w:cs="Times New Roman"/>
-          <w:sz w:val="24"/>
-          <w:szCs w:val="24"/>
-        </w:rPr>
-      </w:pPr>
-    </w:p>
-    <w:p>
-      <w:pPr>
-        <w:jc w:val="both"/>
-        <w:rPr>
-          <w:rFonts w:ascii="Times New Roman" w:eastAsia="Times New Roman" w:hAnsi="Times New Roman" w:cs="Times New Roman"/>
-          <w:sz w:val="24"/>
-          <w:szCs w:val="24"/>
-        </w:rPr>
-      </w:pPr>
-    </w:p>
-    <w:p>
-      <w:pPr>
         <w:pStyle w:val="Title"/>
         <w:jc w:val="center"/>
       </w:pPr>
@@ -9566,6 +9429,7 @@
         <w:t>System Core Features</w:t>
       </w:r>
     </w:p>
+    <w:p/>
     <w:p>
       <w:pPr>
         <w:pStyle w:val="Subtitle"/>
@@ -9649,7 +9513,6 @@
           <w:sz w:val="28"/>
           <w:szCs w:val="28"/>
         </w:rPr>
-        <w:lastRenderedPageBreak/>
         <w:t>Purpose:</w:t>
       </w:r>
     </w:p>
@@ -9922,7 +9785,6 @@
           <w:noProof/>
           <w:lang w:val="en-US"/>
         </w:rPr>
-        <w:lastRenderedPageBreak/>
         <w:drawing>
           <wp:inline distT="0" distB="0" distL="0" distR="0" wp14:anchorId="181259EA" wp14:editId="13102600">
             <wp:extent cx="5943600" cy="4474823"/>
@@ -10013,6 +9875,7 @@
           <w:sz w:val="24"/>
           <w:szCs w:val="24"/>
         </w:rPr>
+        <w:lastRenderedPageBreak/>
         <w:t>Login Successful</w:t>
       </w:r>
     </w:p>
@@ -10107,6 +9970,15 @@
     </w:p>
     <w:p>
       <w:pPr>
+        <w:rPr>
+          <w:rFonts w:ascii="Times New Roman" w:hAnsi="Times New Roman" w:cs="Times New Roman"/>
+          <w:sz w:val="24"/>
+          <w:szCs w:val="24"/>
+        </w:rPr>
+      </w:pPr>
+    </w:p>
+    <w:p>
+      <w:pPr>
         <w:jc w:val="both"/>
         <w:rPr>
           <w:rFonts w:ascii="Times New Roman" w:hAnsi="Times New Roman" w:cs="Times New Roman"/>
@@ -10142,7 +10014,6 @@
           <w:szCs w:val="24"/>
           <w:lang w:val="en-US"/>
         </w:rPr>
-        <w:lastRenderedPageBreak/>
         <w:drawing>
           <wp:inline distT="0" distB="0" distL="0" distR="0" wp14:anchorId="4162ECE2" wp14:editId="0B267F8F">
             <wp:extent cx="5943600" cy="1271270"/>
@@ -10199,6 +10070,15 @@
     </w:p>
     <w:p>
       <w:pPr>
+        <w:rPr>
+          <w:rFonts w:ascii="Times New Roman" w:hAnsi="Times New Roman" w:cs="Times New Roman"/>
+          <w:sz w:val="24"/>
+          <w:szCs w:val="24"/>
+        </w:rPr>
+      </w:pPr>
+    </w:p>
+    <w:p>
+      <w:pPr>
         <w:jc w:val="both"/>
         <w:rPr>
           <w:rFonts w:ascii="Times New Roman" w:hAnsi="Times New Roman" w:cs="Times New Roman"/>
@@ -10298,6 +10178,16 @@
           <w:szCs w:val="24"/>
         </w:rPr>
       </w:pPr>
+    </w:p>
+    <w:p>
+      <w:pPr>
+        <w:jc w:val="both"/>
+        <w:rPr>
+          <w:rFonts w:ascii="Times New Roman" w:hAnsi="Times New Roman" w:cs="Times New Roman"/>
+          <w:sz w:val="24"/>
+          <w:szCs w:val="24"/>
+        </w:rPr>
+      </w:pPr>
       <w:r>
         <w:rPr>
           <w:rFonts w:ascii="Times New Roman" w:hAnsi="Times New Roman" w:cs="Times New Roman"/>
@@ -10325,6 +10215,7 @@
           <w:szCs w:val="24"/>
           <w:lang w:val="en-US"/>
         </w:rPr>
+        <w:lastRenderedPageBreak/>
         <w:drawing>
           <wp:inline distT="0" distB="0" distL="0" distR="0" wp14:anchorId="735956BC" wp14:editId="456153B9">
             <wp:extent cx="5286375" cy="1762125"/>
@@ -10367,6 +10258,7 @@
         <w:jc w:val="both"/>
         <w:rPr>
           <w:rFonts w:ascii="Times New Roman" w:hAnsi="Times New Roman" w:cs="Times New Roman"/>
+          <w:b/>
           <w:sz w:val="24"/>
           <w:szCs w:val="24"/>
         </w:rPr>
@@ -10401,35 +10293,13 @@
           <w:szCs w:val="24"/>
         </w:rPr>
       </w:pPr>
-    </w:p>
-    <w:p>
-      <w:pPr>
-        <w:jc w:val="both"/>
+      <w:r>
         <w:rPr>
           <w:rFonts w:ascii="Times New Roman" w:hAnsi="Times New Roman" w:cs="Times New Roman"/>
           <w:b/>
           <w:sz w:val="24"/>
           <w:szCs w:val="24"/>
         </w:rPr>
-      </w:pPr>
-    </w:p>
-    <w:p>
-      <w:pPr>
-        <w:jc w:val="both"/>
-        <w:rPr>
-          <w:rFonts w:ascii="Times New Roman" w:hAnsi="Times New Roman" w:cs="Times New Roman"/>
-          <w:b/>
-          <w:sz w:val="24"/>
-          <w:szCs w:val="24"/>
-        </w:rPr>
-      </w:pPr>
-      <w:r>
-        <w:rPr>
-          <w:rFonts w:ascii="Times New Roman" w:hAnsi="Times New Roman" w:cs="Times New Roman"/>
-          <w:b/>
-          <w:sz w:val="24"/>
-          <w:szCs w:val="24"/>
-        </w:rPr>
         <w:t>Manage Instructor</w:t>
       </w:r>
     </w:p>
@@ -10450,7 +10320,6 @@
           <w:szCs w:val="24"/>
           <w:lang w:val="en-US"/>
         </w:rPr>
-        <w:lastRenderedPageBreak/>
         <w:drawing>
           <wp:inline distT="0" distB="0" distL="0" distR="0" wp14:anchorId="41D5A990" wp14:editId="3CD6CC7C">
             <wp:extent cx="5715000" cy="1724025"/>
@@ -10505,6 +10374,24 @@
         </w:rPr>
         <w:t>In the Manage Instructor module the admin can view what all courses the instructor is assigned with during that semester and also he can check the instructor details like instructor name and instructor ID</w:t>
       </w:r>
+      <w:r>
+        <w:rPr>
+          <w:rFonts w:ascii="Times New Roman" w:hAnsi="Times New Roman" w:cs="Times New Roman"/>
+          <w:sz w:val="24"/>
+          <w:szCs w:val="24"/>
+        </w:rPr>
+        <w:t>.</w:t>
+      </w:r>
+    </w:p>
+    <w:p>
+      <w:pPr>
+        <w:jc w:val="both"/>
+        <w:rPr>
+          <w:rFonts w:ascii="Times New Roman" w:hAnsi="Times New Roman" w:cs="Times New Roman"/>
+          <w:sz w:val="24"/>
+          <w:szCs w:val="24"/>
+        </w:rPr>
+      </w:pPr>
     </w:p>
     <w:p>
       <w:pPr>
@@ -10647,86 +10534,6 @@
     </w:p>
     <w:p>
       <w:pPr>
-        <w:jc w:val="both"/>
-        <w:rPr>
-          <w:rFonts w:ascii="Times New Roman" w:hAnsi="Times New Roman" w:cs="Times New Roman"/>
-        </w:rPr>
-      </w:pPr>
-    </w:p>
-    <w:p>
-      <w:pPr>
-        <w:jc w:val="both"/>
-        <w:rPr>
-          <w:rFonts w:ascii="Times New Roman" w:hAnsi="Times New Roman" w:cs="Times New Roman"/>
-        </w:rPr>
-      </w:pPr>
-    </w:p>
-    <w:p>
-      <w:pPr>
-        <w:jc w:val="both"/>
-        <w:rPr>
-          <w:rFonts w:ascii="Times New Roman" w:hAnsi="Times New Roman" w:cs="Times New Roman"/>
-        </w:rPr>
-      </w:pPr>
-    </w:p>
-    <w:p>
-      <w:pPr>
-        <w:jc w:val="both"/>
-        <w:rPr>
-          <w:rFonts w:ascii="Times New Roman" w:hAnsi="Times New Roman" w:cs="Times New Roman"/>
-        </w:rPr>
-      </w:pPr>
-    </w:p>
-    <w:p>
-      <w:pPr>
-        <w:jc w:val="both"/>
-        <w:rPr>
-          <w:rFonts w:ascii="Times New Roman" w:hAnsi="Times New Roman" w:cs="Times New Roman"/>
-        </w:rPr>
-      </w:pPr>
-    </w:p>
-    <w:p>
-      <w:pPr>
-        <w:jc w:val="both"/>
-        <w:rPr>
-          <w:rFonts w:ascii="Times New Roman" w:hAnsi="Times New Roman" w:cs="Times New Roman"/>
-        </w:rPr>
-      </w:pPr>
-    </w:p>
-    <w:p>
-      <w:pPr>
-        <w:jc w:val="both"/>
-        <w:rPr>
-          <w:rFonts w:ascii="Times New Roman" w:hAnsi="Times New Roman" w:cs="Times New Roman"/>
-        </w:rPr>
-      </w:pPr>
-    </w:p>
-    <w:p>
-      <w:pPr>
-        <w:jc w:val="both"/>
-        <w:rPr>
-          <w:rFonts w:ascii="Times New Roman" w:hAnsi="Times New Roman" w:cs="Times New Roman"/>
-        </w:rPr>
-      </w:pPr>
-    </w:p>
-    <w:p>
-      <w:pPr>
-        <w:jc w:val="both"/>
-        <w:rPr>
-          <w:rFonts w:ascii="Times New Roman" w:hAnsi="Times New Roman" w:cs="Times New Roman"/>
-        </w:rPr>
-      </w:pPr>
-    </w:p>
-    <w:p>
-      <w:pPr>
-        <w:jc w:val="both"/>
-        <w:rPr>
-          <w:rFonts w:ascii="Times New Roman" w:hAnsi="Times New Roman" w:cs="Times New Roman"/>
-        </w:rPr>
-      </w:pPr>
-    </w:p>
-    <w:p>
-      <w:pPr>
         <w:pStyle w:val="Heading2"/>
         <w:jc w:val="both"/>
         <w:rPr>
@@ -10737,6 +10544,7 @@
         <w:rPr>
           <w:rStyle w:val="SubtleEmphasis"/>
         </w:rPr>
+        <w:lastRenderedPageBreak/>
         <w:t>Instructor Use case Diagram</w:t>
       </w:r>
     </w:p>
@@ -10755,16 +10563,7 @@
           <w:sz w:val="24"/>
           <w:szCs w:val="24"/>
         </w:rPr>
-        <w:t xml:space="preserve">This actor is capable of managing the student and his attendance. He is also capable of updating the attendance details of the student. He has many vital roles such as managing the courses, </w:t>
-      </w:r>
-      <w:r>
-        <w:rPr>
-          <w:rFonts w:ascii="Times New Roman" w:eastAsia="Times New Roman" w:hAnsi="Times New Roman" w:cs="Times New Roman"/>
-          <w:sz w:val="24"/>
-          <w:szCs w:val="24"/>
-        </w:rPr>
-        <w:lastRenderedPageBreak/>
-        <w:t>managing the students, and displaying the QR codes. In the process of managing the student instructor is capable of viewing the details of the students and also check the percentage of the student and update it. In the process of managing the courses he is able to add or delete the courses with his own sections. He is also allowed to display the QR codes according to the time at which the class meets and the CRN number and he also has an access to generate multiple QR codes based on his requirements for a specific class at any point of time.</w:t>
+        <w:t>This actor is capable of managing the student and his attendance. He is also capable of updating the attendance details of the student. He has many vital roles such as managing the courses, managing the students, and displaying the QR codes. In the process of managing the student instructor is capable of viewing the details of the students and also check the percentage of the student and update it. In the process of managing the courses he is able to add or delete the courses with his own sections. He is also allowed to display the QR codes according to the time at which the class meets and the CRN number and he also has an access to generate multiple QR codes based on his requirements for a specific class at any point of time.</w:t>
       </w:r>
     </w:p>
     <w:p>
@@ -10951,6 +10750,7 @@
           <w:sz w:val="24"/>
           <w:szCs w:val="24"/>
         </w:rPr>
+        <w:lastRenderedPageBreak/>
         <w:t>Login Successful</w:t>
       </w:r>
     </w:p>
@@ -10970,7 +10770,6 @@
           <w:szCs w:val="24"/>
           <w:lang w:val="en-US"/>
         </w:rPr>
-        <w:lastRenderedPageBreak/>
         <w:drawing>
           <wp:inline distT="0" distB="0" distL="0" distR="0" wp14:anchorId="3342D170" wp14:editId="2569894F">
             <wp:extent cx="5943600" cy="1485900"/>
@@ -11034,6 +10833,16 @@
           <w:szCs w:val="24"/>
         </w:rPr>
       </w:pPr>
+    </w:p>
+    <w:p>
+      <w:pPr>
+        <w:rPr>
+          <w:rFonts w:ascii="Times New Roman" w:hAnsi="Times New Roman" w:cs="Times New Roman"/>
+          <w:b/>
+          <w:sz w:val="24"/>
+          <w:szCs w:val="24"/>
+        </w:rPr>
+      </w:pPr>
       <w:r>
         <w:rPr>
           <w:rFonts w:ascii="Times New Roman" w:hAnsi="Times New Roman" w:cs="Times New Roman"/>
@@ -11139,6 +10948,16 @@
           <w:szCs w:val="24"/>
         </w:rPr>
       </w:pPr>
+    </w:p>
+    <w:p>
+      <w:pPr>
+        <w:rPr>
+          <w:rFonts w:ascii="Times New Roman" w:hAnsi="Times New Roman" w:cs="Times New Roman"/>
+          <w:b/>
+          <w:sz w:val="24"/>
+          <w:szCs w:val="24"/>
+        </w:rPr>
+      </w:pPr>
       <w:r>
         <w:rPr>
           <w:rFonts w:ascii="Times New Roman" w:hAnsi="Times New Roman" w:cs="Times New Roman"/>
@@ -11302,7 +11121,6 @@
           <w:noProof/>
           <w:lang w:val="en-US"/>
         </w:rPr>
-        <w:lastRenderedPageBreak/>
         <w:drawing>
           <wp:inline distT="0" distB="0" distL="0" distR="0" wp14:anchorId="611747C0" wp14:editId="55286F9C">
             <wp:extent cx="6019800" cy="1666875"/>
@@ -11366,6 +11184,16 @@
           <w:szCs w:val="24"/>
         </w:rPr>
       </w:pPr>
+    </w:p>
+    <w:p>
+      <w:pPr>
+        <w:rPr>
+          <w:rFonts w:ascii="Times New Roman" w:hAnsi="Times New Roman" w:cs="Times New Roman"/>
+          <w:b/>
+          <w:sz w:val="24"/>
+          <w:szCs w:val="24"/>
+        </w:rPr>
+      </w:pPr>
       <w:r>
         <w:rPr>
           <w:rFonts w:ascii="Times New Roman" w:hAnsi="Times New Roman" w:cs="Times New Roman"/>
@@ -11432,8 +11260,6 @@
         <w:jc w:val="both"/>
         <w:rPr>
           <w:rFonts w:ascii="Times New Roman" w:hAnsi="Times New Roman" w:cs="Times New Roman"/>
-          <w:sz w:val="24"/>
-          <w:szCs w:val="24"/>
         </w:rPr>
       </w:pPr>
       <w:r>
@@ -11444,110 +11270,6 @@
         </w:rPr>
         <w:t>In the Manage Courses module Instructor can add course, remove course and view course timings. If the instructor add course he will get a popup as course added successfully and vice-versa.</w:t>
       </w:r>
-    </w:p>
-    <w:p>
-      <w:pPr>
-        <w:jc w:val="both"/>
-        <w:rPr>
-          <w:rFonts w:ascii="Times New Roman" w:hAnsi="Times New Roman" w:cs="Times New Roman"/>
-        </w:rPr>
-      </w:pPr>
-    </w:p>
-    <w:p>
-      <w:pPr>
-        <w:jc w:val="both"/>
-        <w:rPr>
-          <w:rFonts w:ascii="Times New Roman" w:hAnsi="Times New Roman" w:cs="Times New Roman"/>
-        </w:rPr>
-      </w:pPr>
-    </w:p>
-    <w:p>
-      <w:pPr>
-        <w:jc w:val="both"/>
-        <w:rPr>
-          <w:rFonts w:ascii="Times New Roman" w:hAnsi="Times New Roman" w:cs="Times New Roman"/>
-        </w:rPr>
-      </w:pPr>
-    </w:p>
-    <w:p>
-      <w:pPr>
-        <w:jc w:val="both"/>
-        <w:rPr>
-          <w:rFonts w:ascii="Times New Roman" w:hAnsi="Times New Roman" w:cs="Times New Roman"/>
-        </w:rPr>
-      </w:pPr>
-    </w:p>
-    <w:p>
-      <w:pPr>
-        <w:jc w:val="both"/>
-        <w:rPr>
-          <w:rFonts w:ascii="Times New Roman" w:hAnsi="Times New Roman" w:cs="Times New Roman"/>
-        </w:rPr>
-      </w:pPr>
-    </w:p>
-    <w:p>
-      <w:pPr>
-        <w:jc w:val="both"/>
-        <w:rPr>
-          <w:rFonts w:ascii="Times New Roman" w:hAnsi="Times New Roman" w:cs="Times New Roman"/>
-        </w:rPr>
-      </w:pPr>
-    </w:p>
-    <w:p>
-      <w:pPr>
-        <w:jc w:val="both"/>
-        <w:rPr>
-          <w:rFonts w:ascii="Times New Roman" w:hAnsi="Times New Roman" w:cs="Times New Roman"/>
-        </w:rPr>
-      </w:pPr>
-    </w:p>
-    <w:p>
-      <w:pPr>
-        <w:jc w:val="both"/>
-        <w:rPr>
-          <w:rFonts w:ascii="Times New Roman" w:hAnsi="Times New Roman" w:cs="Times New Roman"/>
-        </w:rPr>
-      </w:pPr>
-    </w:p>
-    <w:p>
-      <w:pPr>
-        <w:jc w:val="both"/>
-        <w:rPr>
-          <w:rFonts w:ascii="Times New Roman" w:hAnsi="Times New Roman" w:cs="Times New Roman"/>
-        </w:rPr>
-      </w:pPr>
-    </w:p>
-    <w:p>
-      <w:pPr>
-        <w:jc w:val="both"/>
-        <w:rPr>
-          <w:rFonts w:ascii="Times New Roman" w:hAnsi="Times New Roman" w:cs="Times New Roman"/>
-        </w:rPr>
-      </w:pPr>
-    </w:p>
-    <w:p>
-      <w:pPr>
-        <w:jc w:val="both"/>
-        <w:rPr>
-          <w:rFonts w:ascii="Times New Roman" w:hAnsi="Times New Roman" w:cs="Times New Roman"/>
-        </w:rPr>
-      </w:pPr>
-    </w:p>
-    <w:p>
-      <w:pPr>
-        <w:jc w:val="both"/>
-        <w:rPr>
-          <w:rFonts w:ascii="Times New Roman" w:hAnsi="Times New Roman" w:cs="Times New Roman"/>
-        </w:rPr>
-      </w:pPr>
-    </w:p>
-    <w:p>
-      <w:pPr>
-        <w:jc w:val="both"/>
-        <w:rPr>
-          <w:rFonts w:ascii="Times New Roman" w:hAnsi="Times New Roman" w:cs="Times New Roman"/>
-        </w:rPr>
-      </w:pPr>
     </w:p>
     <w:p>
       <w:pPr>
@@ -11565,16 +11287,13 @@
           <w:rStyle w:val="SubtleEmphasis"/>
         </w:rPr>
       </w:pPr>
-      <w:bookmarkStart w:id="0" w:name="_GoBack"/>
       <w:r>
         <w:rPr>
           <w:rStyle w:val="SubtleEmphasis"/>
         </w:rPr>
-        <w:lastRenderedPageBreak/>
         <w:t>Student Use case Diagram</w:t>
       </w:r>
     </w:p>
-    <w:bookmarkEnd w:id="0"/>
     <w:p>
       <w:pPr>
         <w:jc w:val="both"/>
@@ -11605,6 +11324,7 @@
           <w:noProof/>
           <w:lang w:val="en-US"/>
         </w:rPr>
+        <w:lastRenderedPageBreak/>
         <w:drawing>
           <wp:inline distT="0" distB="0" distL="0" distR="0" wp14:anchorId="5EAB4622" wp14:editId="6BAE72B2">
             <wp:extent cx="5943600" cy="3830320"/>
@@ -11772,6 +11492,16 @@
       <w:pPr>
         <w:rPr>
           <w:rFonts w:ascii="Times New Roman" w:hAnsi="Times New Roman" w:cs="Times New Roman"/>
+          <w:b/>
+          <w:sz w:val="24"/>
+          <w:szCs w:val="24"/>
+        </w:rPr>
+      </w:pPr>
+    </w:p>
+    <w:p>
+      <w:pPr>
+        <w:rPr>
+          <w:rFonts w:ascii="Times New Roman" w:hAnsi="Times New Roman" w:cs="Times New Roman"/>
           <w:sz w:val="24"/>
           <w:szCs w:val="24"/>
         </w:rPr>
@@ -11783,7 +11513,6 @@
           <w:sz w:val="24"/>
           <w:szCs w:val="24"/>
         </w:rPr>
-        <w:lastRenderedPageBreak/>
         <w:t>Login unsuccessful</w:t>
       </w:r>
     </w:p>
@@ -11855,8 +11584,19 @@
           <w:sz w:val="24"/>
           <w:szCs w:val="24"/>
         </w:rPr>
+        <w:lastRenderedPageBreak/>
         <w:t xml:space="preserve">In the initial stage if the student enters wrong username or wrong password or if they have not entered any username or the password they will get a popup as login unsuccessful </w:t>
       </w:r>
+    </w:p>
+    <w:p>
+      <w:pPr>
+        <w:rPr>
+          <w:rFonts w:ascii="Times New Roman" w:hAnsi="Times New Roman" w:cs="Times New Roman"/>
+          <w:b/>
+          <w:sz w:val="24"/>
+          <w:szCs w:val="24"/>
+        </w:rPr>
+      </w:pPr>
     </w:p>
     <w:p>
       <w:pPr>
@@ -11957,6 +11697,16 @@
           <w:szCs w:val="24"/>
         </w:rPr>
       </w:pPr>
+    </w:p>
+    <w:p>
+      <w:pPr>
+        <w:rPr>
+          <w:rFonts w:ascii="Times New Roman" w:hAnsi="Times New Roman" w:cs="Times New Roman"/>
+          <w:b/>
+          <w:sz w:val="24"/>
+          <w:szCs w:val="24"/>
+        </w:rPr>
+      </w:pPr>
       <w:r>
         <w:rPr>
           <w:rFonts w:ascii="Times New Roman" w:hAnsi="Times New Roman" w:cs="Times New Roman"/>
@@ -12025,6 +11775,7 @@
       <w:pPr>
         <w:rPr>
           <w:rFonts w:ascii="Times New Roman" w:hAnsi="Times New Roman" w:cs="Times New Roman"/>
+          <w:b/>
           <w:sz w:val="24"/>
           <w:szCs w:val="24"/>
         </w:rPr>
@@ -12037,15 +11788,6 @@
         </w:rPr>
         <w:t>In the view courses registered module students can view their courses which they have been registered for that semester. Within that module they can view timings of the class, CRN and instructor name of that course.</w:t>
       </w:r>
-    </w:p>
-    <w:p>
-      <w:pPr>
-        <w:rPr>
-          <w:rFonts w:ascii="Times New Roman" w:hAnsi="Times New Roman" w:cs="Times New Roman"/>
-          <w:sz w:val="24"/>
-          <w:szCs w:val="24"/>
-        </w:rPr>
-      </w:pPr>
     </w:p>
     <w:p>
       <w:pPr>
@@ -12066,54 +11808,13 @@
           <w:szCs w:val="24"/>
         </w:rPr>
       </w:pPr>
-    </w:p>
-    <w:p>
-      <w:pPr>
+      <w:r>
         <w:rPr>
           <w:rFonts w:ascii="Times New Roman" w:hAnsi="Times New Roman" w:cs="Times New Roman"/>
           <w:b/>
           <w:sz w:val="24"/>
           <w:szCs w:val="24"/>
         </w:rPr>
-      </w:pPr>
-    </w:p>
-    <w:p>
-      <w:pPr>
-        <w:rPr>
-          <w:rFonts w:ascii="Times New Roman" w:hAnsi="Times New Roman" w:cs="Times New Roman"/>
-          <w:b/>
-          <w:sz w:val="24"/>
-          <w:szCs w:val="24"/>
-        </w:rPr>
-      </w:pPr>
-    </w:p>
-    <w:p>
-      <w:pPr>
-        <w:rPr>
-          <w:rFonts w:ascii="Times New Roman" w:hAnsi="Times New Roman" w:cs="Times New Roman"/>
-          <w:b/>
-          <w:sz w:val="24"/>
-          <w:szCs w:val="24"/>
-        </w:rPr>
-      </w:pPr>
-    </w:p>
-    <w:p>
-      <w:pPr>
-        <w:rPr>
-          <w:rFonts w:ascii="Times New Roman" w:hAnsi="Times New Roman" w:cs="Times New Roman"/>
-          <w:b/>
-          <w:sz w:val="24"/>
-          <w:szCs w:val="24"/>
-        </w:rPr>
-      </w:pPr>
-      <w:r>
-        <w:rPr>
-          <w:rFonts w:ascii="Times New Roman" w:hAnsi="Times New Roman" w:cs="Times New Roman"/>
-          <w:b/>
-          <w:sz w:val="24"/>
-          <w:szCs w:val="24"/>
-        </w:rPr>
-        <w:lastRenderedPageBreak/>
         <w:t>Attendance Percentage and feedback</w:t>
       </w:r>
     </w:p>
@@ -12136,8 +11837,8 @@
         </w:rPr>
         <w:drawing>
           <wp:inline distT="0" distB="0" distL="0" distR="0" wp14:anchorId="65FE3251" wp14:editId="63DD4B27">
-            <wp:extent cx="4743450" cy="2886075"/>
-            <wp:effectExtent l="0" t="0" r="0" b="9525"/>
+            <wp:extent cx="5715000" cy="1924050"/>
+            <wp:effectExtent l="0" t="0" r="0" b="0"/>
             <wp:docPr id="8" name="Picture 8"/>
             <wp:cNvGraphicFramePr>
               <a:graphicFrameLocks xmlns:a="http://schemas.openxmlformats.org/drawingml/2006/main" noChangeAspect="1"/>
@@ -12158,7 +11859,7 @@
                   <pic:spPr>
                     <a:xfrm>
                       <a:off x="0" y="0"/>
-                      <a:ext cx="4743450" cy="2886075"/>
+                      <a:ext cx="5715000" cy="1924050"/>
                     </a:xfrm>
                     <a:prstGeom prst="rect">
                       <a:avLst/>
@@ -12170,6 +11871,8 @@
           </wp:inline>
         </w:drawing>
       </w:r>
+      <w:bookmarkStart w:id="0" w:name="_GoBack"/>
+      <w:bookmarkEnd w:id="0"/>
     </w:p>
     <w:p>
       <w:pPr>
@@ -12185,6 +11888,7 @@
           <w:sz w:val="24"/>
           <w:szCs w:val="24"/>
         </w:rPr>
+        <w:lastRenderedPageBreak/>
         <w:t>In the view attendance percentage module students can view their attendance percentage and students will receive feedback after scanning and capturing the QR like scan successful, scan unsuccessful and capture unsuccessful.</w:t>
       </w:r>
     </w:p>
@@ -15681,6 +15385,7 @@
   <w:rsids>
     <w:rsidRoot w:val="00DE3D97"/>
     <w:rsid w:val="00207D20"/>
+    <w:rsid w:val="002440CF"/>
     <w:rsid w:val="009335B5"/>
     <w:rsid w:val="00B44DF3"/>
     <w:rsid w:val="00DE3D97"/>

</xml_diff>